<commit_message>
10000!!! Wooo hooo!! Finished fp-growth comparation. Next stop, association rules algorithm!
Still to go:
       - Ontologies;
       - Construction and Building sector, 
       - Etc...
</commit_message>
<xml_diff>
--- a/Dissertação v4 (Tudo).docx
+++ b/Dissertação v4 (Tudo).docx
@@ -10351,7 +10351,6 @@
                     </w:rPr>
                     <w:t xml:space="preserve">Figure </w:t>
                   </w:r>
-                  <w:proofErr w:type="gramEnd"/>
                   <w:r>
                     <w:rPr>
                       <w:sz w:val="20"/>
@@ -10388,7 +10387,6 @@
                     </w:rPr>
                     <w:fldChar w:fldCharType="end"/>
                   </w:r>
-                  <w:proofErr w:type="gramStart"/>
                   <w:r>
                     <w:rPr>
                       <w:sz w:val="20"/>
@@ -10465,38 +10463,51 @@
                     </w:rPr>
                     <w:t xml:space="preserve">transaction </w:t>
                   </w:r>
-                  <w:fldSimple w:instr=" REF _Ref392758766 \h  \* MERGEFORMAT ">
-                    <w:r>
-                      <w:rPr>
-                        <w:sz w:val="20"/>
-                        <w:lang w:val="en-GB"/>
-                      </w:rPr>
-                      <w:t xml:space="preserve">Table </w:t>
-                    </w:r>
-                    <w:r>
-                      <w:rPr>
-                        <w:noProof/>
-                        <w:sz w:val="20"/>
-                        <w:lang w:val="en-GB"/>
-                      </w:rPr>
-                      <w:t>3</w:t>
-                    </w:r>
-                    <w:r>
-                      <w:rPr>
-                        <w:sz w:val="20"/>
-                        <w:lang w:val="en-GB"/>
-                      </w:rPr>
-                      <w:noBreakHyphen/>
-                    </w:r>
-                    <w:r>
-                      <w:rPr>
-                        <w:noProof/>
-                        <w:sz w:val="20"/>
-                        <w:lang w:val="en-GB"/>
-                      </w:rPr>
-                      <w:t>1</w:t>
-                    </w:r>
-                  </w:fldSimple>
+                  <w:r>
+                    <w:fldChar w:fldCharType="begin"/>
+                  </w:r>
+                  <w:r>
+                    <w:rPr>
+                      <w:lang w:val="en-GB"/>
+                    </w:rPr>
+                    <w:instrText xml:space="preserve"> REF _Ref392758766 \h  \* MERGEFORMAT </w:instrText>
+                  </w:r>
+                  <w:r>
+                    <w:fldChar w:fldCharType="separate"/>
+                  </w:r>
+                  <w:r>
+                    <w:rPr>
+                      <w:sz w:val="20"/>
+                      <w:lang w:val="en-GB"/>
+                    </w:rPr>
+                    <w:t xml:space="preserve">Table </w:t>
+                  </w:r>
+                  <w:r>
+                    <w:rPr>
+                      <w:noProof/>
+                      <w:sz w:val="20"/>
+                      <w:lang w:val="en-GB"/>
+                    </w:rPr>
+                    <w:t>3</w:t>
+                  </w:r>
+                  <w:r>
+                    <w:rPr>
+                      <w:sz w:val="20"/>
+                      <w:lang w:val="en-GB"/>
+                    </w:rPr>
+                    <w:noBreakHyphen/>
+                  </w:r>
+                  <w:r>
+                    <w:rPr>
+                      <w:noProof/>
+                      <w:sz w:val="20"/>
+                      <w:lang w:val="en-GB"/>
+                    </w:rPr>
+                    <w:t>1</w:t>
+                  </w:r>
+                  <w:r>
+                    <w:fldChar w:fldCharType="end"/>
+                  </w:r>
                   <w:r>
                     <w:rPr>
                       <w:noProof/>
@@ -12132,7 +12143,6 @@
                     </w:rPr>
                     <w:t xml:space="preserve">Figure </w:t>
                   </w:r>
-                  <w:proofErr w:type="gramEnd"/>
                   <w:r>
                     <w:rPr>
                       <w:sz w:val="20"/>
@@ -12169,7 +12179,6 @@
                     </w:rPr>
                     <w:fldChar w:fldCharType="end"/>
                   </w:r>
-                  <w:proofErr w:type="gramStart"/>
                   <w:r>
                     <w:rPr>
                       <w:sz w:val="20"/>
@@ -13173,7 +13182,6 @@
                     </w:rPr>
                     <w:t xml:space="preserve">Figure </w:t>
                   </w:r>
-                  <w:proofErr w:type="gramEnd"/>
                   <w:r>
                     <w:rPr>
                       <w:sz w:val="20"/>
@@ -13210,7 +13218,6 @@
                     </w:rPr>
                     <w:fldChar w:fldCharType="end"/>
                   </w:r>
-                  <w:proofErr w:type="gramStart"/>
                   <w:r>
                     <w:rPr>
                       <w:sz w:val="20"/>
@@ -17285,7 +17292,6 @@
                     </w:rPr>
                     <w:t xml:space="preserve">Figure </w:t>
                   </w:r>
-                  <w:proofErr w:type="gramEnd"/>
                   <w:r>
                     <w:rPr>
                       <w:sz w:val="20"/>
@@ -17319,7 +17325,6 @@
                     </w:rPr>
                     <w:fldChar w:fldCharType="end"/>
                   </w:r>
-                  <w:proofErr w:type="gramStart"/>
                   <w:r>
                     <w:rPr>
                       <w:sz w:val="20"/>
@@ -18436,7 +18441,31 @@
         <w:rPr>
           <w:lang w:val="en-GB"/>
         </w:rPr>
-        <w:t>subjects of AI area</w:t>
+        <w:t>subjects of A</w:t>
+      </w:r>
+      <w:r>
+        <w:rPr>
+          <w:lang w:val="en-GB"/>
+        </w:rPr>
+        <w:t xml:space="preserve">rtificial </w:t>
+      </w:r>
+      <w:r>
+        <w:rPr>
+          <w:lang w:val="en-GB"/>
+        </w:rPr>
+        <w:t>I</w:t>
+      </w:r>
+      <w:r>
+        <w:rPr>
+          <w:lang w:val="en-GB"/>
+        </w:rPr>
+        <w:t>ntelligence</w:t>
+      </w:r>
+      <w:r>
+        <w:rPr>
+          <w:lang w:val="en-GB"/>
+        </w:rPr>
+        <w:t xml:space="preserve"> area</w:t>
       </w:r>
       <w:r>
         <w:rPr>
@@ -18473,6 +18502,488 @@
           <w:rFonts w:cs="Times New Roman"/>
           <w:lang w:val="en-GB"/>
         </w:rPr>
+        <w:t>(Agrawal et al., 1993)</w:t>
+      </w:r>
+      <w:r>
+        <w:rPr>
+          <w:lang w:val="en-GB"/>
+        </w:rPr>
+        <w:fldChar w:fldCharType="end"/>
+      </w:r>
+      <w:r>
+        <w:rPr>
+          <w:lang w:val="en-GB"/>
+        </w:rPr>
+        <w:t xml:space="preserve">, many algorithms appeared in researches all claiming to be the best for some reason. </w:t>
+      </w:r>
+      <w:r>
+        <w:rPr>
+          <w:lang w:val="en-GB"/>
+        </w:rPr>
+        <w:t xml:space="preserve">For instance, </w:t>
+      </w:r>
+      <w:proofErr w:type="spellStart"/>
+      <w:r>
+        <w:rPr>
+          <w:lang w:val="en-GB"/>
+        </w:rPr>
+        <w:t>APRIORI</w:t>
+      </w:r>
+      <w:proofErr w:type="spellEnd"/>
+      <w:r>
+        <w:rPr>
+          <w:lang w:val="en-GB"/>
+        </w:rPr>
+        <w:t xml:space="preserve">, </w:t>
+      </w:r>
+      <w:r>
+        <w:rPr>
+          <w:lang w:val="en-GB"/>
+        </w:rPr>
+        <w:t xml:space="preserve">that </w:t>
+      </w:r>
+      <w:r>
+        <w:rPr>
+          <w:lang w:val="en-GB"/>
+        </w:rPr>
+        <w:t xml:space="preserve">was </w:t>
+      </w:r>
+      <w:r>
+        <w:rPr>
+          <w:lang w:val="en-GB"/>
+        </w:rPr>
+        <w:t xml:space="preserve">one of </w:t>
+      </w:r>
+      <w:r>
+        <w:rPr>
+          <w:lang w:val="en-GB"/>
+        </w:rPr>
+        <w:t xml:space="preserve">the </w:t>
+      </w:r>
+      <w:r>
+        <w:rPr>
+          <w:lang w:val="en-GB"/>
+        </w:rPr>
+        <w:t xml:space="preserve">pioneers </w:t>
+      </w:r>
+      <w:r>
+        <w:rPr>
+          <w:lang w:val="en-GB"/>
+        </w:rPr>
+        <w:t xml:space="preserve">to address this situation </w:t>
+      </w:r>
+      <w:r>
+        <w:rPr>
+          <w:lang w:val="en-GB"/>
+        </w:rPr>
+        <w:t xml:space="preserve">and introduced in </w:t>
+      </w:r>
+      <w:r>
+        <w:rPr>
+          <w:lang w:val="en-GB"/>
+        </w:rPr>
+        <w:fldChar w:fldCharType="begin"/>
+      </w:r>
+      <w:r>
+        <w:rPr>
+          <w:lang w:val="en-GB"/>
+        </w:rPr>
+        <w:instrText xml:space="preserve"> ADDIN ZOTERO_ITEM CSL_CITATION {"citationID":"t58ukuh4a","properties":{"formattedCitation":"(Agrawal and Srikant, 1994)","plainCitation":"(Agrawal and Srikant, 1994)"},"citationItems":[{"id":92,"uris":["http://zotero.org/users/local/bkYEK4Eu/items/N85D6FD9"],"uri":["http://zotero.org/users/local/bkYEK4Eu/items/N85D6FD9"],"itemData":{"id":92,"type":"paper-conference","title":"Fast algorithms for mining association rules","container-title":"Proc. of 20th Intl. Conf. on VLDB","page":"487–499","source":"CiteSeer","abstract":"We consider the problem of discovering association rules between items in a large database of sales transactions. We present two new algorithms for solving this problem that are fundamentally di erent from the known algorithms. Experiments with synthetic as well as real-life data show that these algorithms outperform the known algorithms by factors ranging from three for small problems to more than an order of magnitude for large problems. We also show how the best features of the two proposed algorithms can be combined into a hybrid algorithm, called AprioriHybrid. Scale-up experiments show that AprioriHybrid scales linearly with the number of transactions. AprioriHybrid also has excellent scale-up properties with respect to the transaction size and the number of items in the database. 1","author":[{"family":"Agrawal","given":"Rakesh"},{"family":"Srikant","given":"Ramakrishnan"}],"issued":{"date-parts":[["1994"]]}}}],"schema":"https://github.com/citation-style-language/schema/raw/master/csl-citation.json"} </w:instrText>
+      </w:r>
+      <w:r>
+        <w:rPr>
+          <w:lang w:val="en-GB"/>
+        </w:rPr>
+        <w:fldChar w:fldCharType="separate"/>
+      </w:r>
+      <w:r>
+        <w:rPr>
+          <w:rFonts w:cs="Times New Roman"/>
+          <w:lang w:val="en-GB"/>
+        </w:rPr>
+        <w:t xml:space="preserve">(Agrawal and </w:t>
+      </w:r>
+      <w:proofErr w:type="spellStart"/>
+      <w:r>
+        <w:rPr>
+          <w:rFonts w:cs="Times New Roman"/>
+          <w:lang w:val="en-GB"/>
+        </w:rPr>
+        <w:t>Srikant</w:t>
+      </w:r>
+      <w:proofErr w:type="spellEnd"/>
+      <w:r>
+        <w:rPr>
+          <w:rFonts w:cs="Times New Roman"/>
+          <w:lang w:val="en-GB"/>
+        </w:rPr>
+        <w:t>, 1994)</w:t>
+      </w:r>
+      <w:r>
+        <w:rPr>
+          <w:lang w:val="en-GB"/>
+        </w:rPr>
+        <w:fldChar w:fldCharType="end"/>
+      </w:r>
+      <w:r>
+        <w:rPr>
+          <w:lang w:val="en-GB"/>
+        </w:rPr>
+        <w:t xml:space="preserve">, is </w:t>
+      </w:r>
+      <w:r>
+        <w:rPr>
+          <w:lang w:val="en-GB"/>
+        </w:rPr>
+        <w:t xml:space="preserve">a </w:t>
+      </w:r>
+      <w:r>
+        <w:rPr>
+          <w:lang w:val="en-GB"/>
+        </w:rPr>
+        <w:t xml:space="preserve">starting point for many studies in frequent pattern discovery. </w:t>
+      </w:r>
+      <w:r>
+        <w:rPr>
+          <w:lang w:val="en-GB"/>
+        </w:rPr>
+        <w:t xml:space="preserve">In this research, </w:t>
+      </w:r>
+      <w:proofErr w:type="spellStart"/>
+      <w:r>
+        <w:rPr>
+          <w:lang w:val="en-GB"/>
+        </w:rPr>
+        <w:t>Agrawal</w:t>
+      </w:r>
+      <w:proofErr w:type="spellEnd"/>
+      <w:r>
+        <w:rPr>
+          <w:lang w:val="en-GB"/>
+        </w:rPr>
+        <w:t xml:space="preserve"> et al. </w:t>
+      </w:r>
+      <w:r>
+        <w:rPr>
+          <w:lang w:val="en-GB"/>
+        </w:rPr>
+        <w:t>d</w:t>
+      </w:r>
+      <w:r>
+        <w:rPr>
+          <w:lang w:val="en-GB"/>
+        </w:rPr>
+        <w:t>efines t</w:t>
+      </w:r>
+      <w:r>
+        <w:rPr>
+          <w:lang w:val="en-GB"/>
+        </w:rPr>
+        <w:t xml:space="preserve">his algorithm </w:t>
+      </w:r>
+      <w:r>
+        <w:rPr>
+          <w:lang w:val="en-GB"/>
+        </w:rPr>
+        <w:t xml:space="preserve">as </w:t>
+      </w:r>
+      <w:r>
+        <w:rPr>
+          <w:lang w:val="en-GB"/>
+        </w:rPr>
+        <w:t>a procedure for candidate generation. These candidates are used to construct other candidates in the next level</w:t>
+      </w:r>
+      <w:r>
+        <w:rPr>
+          <w:lang w:val="en-GB"/>
+        </w:rPr>
+        <w:t xml:space="preserve"> and frequent itemsets</w:t>
+      </w:r>
+      <w:r>
+        <w:rPr>
+          <w:lang w:val="en-GB"/>
+        </w:rPr>
+        <w:t xml:space="preserve">. One of the main problems recognized in </w:t>
+      </w:r>
+      <w:proofErr w:type="spellStart"/>
+      <w:r>
+        <w:rPr>
+          <w:lang w:val="en-GB"/>
+        </w:rPr>
+        <w:t>Apriori</w:t>
+      </w:r>
+      <w:proofErr w:type="spellEnd"/>
+      <w:r>
+        <w:rPr>
+          <w:lang w:val="en-GB"/>
+        </w:rPr>
+        <w:t xml:space="preserve"> by the </w:t>
+      </w:r>
+      <w:r>
+        <w:rPr>
+          <w:lang w:val="en-GB"/>
+        </w:rPr>
+        <w:t>s</w:t>
+      </w:r>
+      <w:r>
+        <w:rPr>
+          <w:lang w:val="en-GB"/>
+        </w:rPr>
+        <w:t xml:space="preserve">cientific community </w:t>
+      </w:r>
+      <w:r>
+        <w:rPr>
+          <w:lang w:val="en-GB"/>
+        </w:rPr>
+        <w:fldChar w:fldCharType="begin"/>
+      </w:r>
+      <w:r>
+        <w:rPr>
+          <w:lang w:val="en-GB"/>
+        </w:rPr>
+        <w:instrText xml:space="preserve"> ADDIN ZOTERO_ITEM CSL_CITATION {"citationID":"jbccpaq8","properties":{"formattedCitation":"(Han et al., 2004; Zaki, 2000)","plainCitation":"(Han et al., 2004; Zaki, 2000)"},"citationItems":[{"id":3,"uris":["http://zotero.org/users/local/bkYEK4Eu/items/VIC5VX7B"],"uri":["http://zotero.org/users/local/bkYEK4Eu/items/VIC5VX7B"],"itemData":{"id":3,"type":"article-journal","title":"Mining frequent patterns without candidate generation: A frequent-pattern tree approach","container-title":"Data mining and knowledge discovery","page":"53–87","volume":"8","issue":"1","source":"Google Scholar","shortTitle":"Mining frequent patterns without candidate generation","author":[{"family":"Han","given":"Jiawei"},{"family":"Pei","given":"Jian"},{"family":"Yin","given":"Yiwen"},{"family":"Mao","given":"Runying"}],"issued":{"date-parts":[["2004"]]},"accessed":{"date-parts":[["2014",6,18]]}}},{"id":88,"uris":["http://zotero.org/users/local/bkYEK4Eu/items/R2GTZ633"],"uri":["http://zotero.org/users/local/bkYEK4Eu/items/R2GTZ633"],"itemData":{"id":88,"type":"article-journal","title":"Scalable algorithms for association mining","container-title":"IEEE Transactions on Knowledge and Data Engineering","page":"372-390","volume":"12","issue":"3","source":"IEEE Xplore","abstract":"Association rule discovery has emerged as an important problem in knowledge discovery and data mining. The association mining task consists of identifying the frequent itemsets, and then forming conditional implication rules among them. We present efficient algorithms for the discovery of frequent itemsets which forms the compute intensive phase of the task. The algorithms utilize the structural properties of frequent itemsets to facilitate fast discovery. The items are organized into a subset lattice search space, which is decomposed into small independent chunks or sublattices, which can be solved in memory. Efficient lattice traversal techniques are presented which quickly identify all the long frequent itemsets and their subsets if required. We also present the effect of using different database layout schemes combined with the proposed decomposition and traversal techniques. We experimentally compare the new algorithms against the previous approaches, obtaining improvements of more than an order of magnitude for our test databases","DOI":"10.1109/69.846291","ISSN":"1041-4347","author":[{"family":"Zaki","given":"M.J."}],"issued":{"date-parts":[["2000",5]]}}}],"schema":"https://github.com/citation-style-language/schema/raw/master/csl-citation.json"} </w:instrText>
+      </w:r>
+      <w:r>
+        <w:rPr>
+          <w:lang w:val="en-GB"/>
+        </w:rPr>
+        <w:fldChar w:fldCharType="separate"/>
+      </w:r>
+      <w:r>
+        <w:rPr>
+          <w:rFonts w:cs="Times New Roman"/>
+          <w:lang w:val="en-GB"/>
+        </w:rPr>
+        <w:t>(Han et al., 2004; Zaki, 2000)</w:t>
+      </w:r>
+      <w:r>
+        <w:rPr>
+          <w:lang w:val="en-GB"/>
+        </w:rPr>
+        <w:fldChar w:fldCharType="end"/>
+      </w:r>
+      <w:r>
+        <w:rPr>
+          <w:lang w:val="en-GB"/>
+        </w:rPr>
+        <w:t xml:space="preserve"> </w:t>
+      </w:r>
+      <w:r>
+        <w:rPr>
+          <w:lang w:val="en-GB"/>
+        </w:rPr>
+        <w:t xml:space="preserve">is the number of scans it uses to generate the </w:t>
+      </w:r>
+      <w:r>
+        <w:rPr>
+          <w:lang w:val="en-GB"/>
+        </w:rPr>
+        <w:t xml:space="preserve">frequent items from the </w:t>
+      </w:r>
+      <w:r>
+        <w:rPr>
+          <w:lang w:val="en-GB"/>
+        </w:rPr>
+        <w:t xml:space="preserve">candidate </w:t>
+      </w:r>
+      <w:r>
+        <w:rPr>
+          <w:lang w:val="en-GB"/>
+        </w:rPr>
+        <w:t xml:space="preserve">retrieved </w:t>
+      </w:r>
+      <w:r>
+        <w:rPr>
+          <w:lang w:val="en-GB"/>
+        </w:rPr>
+        <w:t xml:space="preserve">from the database. </w:t>
+      </w:r>
+      <w:r>
+        <w:rPr>
+          <w:lang w:val="en-GB"/>
+        </w:rPr>
+        <w:t>It perform</w:t>
+      </w:r>
+      <w:r>
+        <w:rPr>
+          <w:lang w:val="en-GB"/>
+        </w:rPr>
+        <w:t>s</w:t>
+      </w:r>
+      <w:r>
+        <w:rPr>
+          <w:lang w:val="en-GB"/>
+        </w:rPr>
+        <w:t xml:space="preserve"> as many searches in the database as the maximum element number in an itemset of candidates. Hence, as bigger the candidate sets are, </w:t>
+      </w:r>
+      <w:r>
+        <w:rPr>
+          <w:lang w:val="en-GB"/>
+        </w:rPr>
+        <w:t xml:space="preserve">lower </w:t>
+      </w:r>
+      <w:r>
+        <w:rPr>
+          <w:lang w:val="en-GB"/>
+        </w:rPr>
+        <w:t xml:space="preserve">is the performance of the algorithm. </w:t>
+      </w:r>
+      <w:r>
+        <w:rPr>
+          <w:lang w:val="en-GB"/>
+        </w:rPr>
+        <w:t xml:space="preserve">It starts to be even worse when the size of the database tends to be large, although it could discover the frequent </w:t>
+      </w:r>
+      <w:proofErr w:type="gramStart"/>
+      <w:r>
+        <w:rPr>
+          <w:lang w:val="en-GB"/>
+        </w:rPr>
+        <w:t>items,</w:t>
+      </w:r>
+      <w:proofErr w:type="gramEnd"/>
+      <w:r>
+        <w:rPr>
+          <w:lang w:val="en-GB"/>
+        </w:rPr>
+        <w:t xml:space="preserve"> it is a little boring to repeatedly search a large set of candidates by pattern matching. </w:t>
+      </w:r>
+      <w:r>
+        <w:rPr>
+          <w:lang w:val="en-GB"/>
+        </w:rPr>
+        <w:t>In the meantime several other attempt</w:t>
+      </w:r>
+      <w:r>
+        <w:rPr>
+          <w:lang w:val="en-GB"/>
+        </w:rPr>
+        <w:t>s</w:t>
+      </w:r>
+      <w:r>
+        <w:rPr>
+          <w:lang w:val="en-GB"/>
+        </w:rPr>
+        <w:t xml:space="preserve"> </w:t>
+      </w:r>
+      <w:r>
+        <w:rPr>
+          <w:lang w:val="en-GB"/>
+        </w:rPr>
+        <w:t xml:space="preserve">tried </w:t>
+      </w:r>
+      <w:r>
+        <w:rPr>
+          <w:lang w:val="en-GB"/>
+        </w:rPr>
+        <w:t xml:space="preserve">to improve </w:t>
+      </w:r>
+      <w:proofErr w:type="spellStart"/>
+      <w:r>
+        <w:rPr>
+          <w:lang w:val="en-GB"/>
+        </w:rPr>
+        <w:t>Apriori</w:t>
+      </w:r>
+      <w:proofErr w:type="spellEnd"/>
+      <w:r>
+        <w:rPr>
+          <w:lang w:val="en-GB"/>
+        </w:rPr>
+        <w:t xml:space="preserve"> algorithm. Some </w:t>
+      </w:r>
+      <w:r>
+        <w:rPr>
+          <w:lang w:val="en-GB"/>
+        </w:rPr>
+        <w:t xml:space="preserve">examples </w:t>
+      </w:r>
+      <w:r>
+        <w:rPr>
+          <w:lang w:val="en-GB"/>
+        </w:rPr>
+        <w:t xml:space="preserve">are </w:t>
+      </w:r>
+      <w:proofErr w:type="spellStart"/>
+      <w:r>
+        <w:rPr>
+          <w:lang w:val="en-GB"/>
+        </w:rPr>
+        <w:t>MSApriori</w:t>
+      </w:r>
+      <w:proofErr w:type="spellEnd"/>
+      <w:r>
+        <w:rPr>
+          <w:lang w:val="en-GB"/>
+        </w:rPr>
+        <w:t xml:space="preserve"> </w:t>
+      </w:r>
+      <w:r>
+        <w:rPr>
+          <w:lang w:val="en-GB"/>
+        </w:rPr>
+        <w:fldChar w:fldCharType="begin"/>
+      </w:r>
+      <w:r>
+        <w:rPr>
+          <w:lang w:val="en-GB"/>
+        </w:rPr>
+        <w:instrText xml:space="preserve"> ADDIN ZOTERO_ITEM CSL_CITATION {"citationID":"p5j31b1ha","properties":{"formattedCitation":"(Liu et al., 1999)","plainCitation":"(Liu et al., 1999)"},"citationItems":[{"id":119,"uris":["http://zotero.org/users/local/bkYEK4Eu/items/249GVQQN"],"uri":["http://zotero.org/users/local/bkYEK4Eu/items/249GVQQN"],"itemData":{"id":119,"type":"paper-conference","title":"Mining Association Rules with Multiple Minimum Supports","container-title":"Proceedings of the Fifth ACM SIGKDD International Conference on Knowledge Discovery and Data Mining","collection-title":"KDD '99","publisher":"ACM","publisher-place":"New York, NY, USA","page":"337–341","source":"ACM Digital Library","event-place":"New York, NY, USA","URL":"http://doi.acm.org/10.1145/312129.312274","DOI":"10.1145/312129.312274","ISBN":"1-58113-143-7","author":[{"family":"Liu","given":"Bing"},{"family":"Hsu","given":"Wynne"},{"family":"Ma","given":"Yiming"}],"issued":{"date-parts":[["1999"]]},"accessed":{"date-parts":[["2014",7,15]]}}}],"schema":"https://github.com/citation-style-language/schema/raw/master/csl-citation.json"} </w:instrText>
+      </w:r>
+      <w:r>
+        <w:rPr>
+          <w:lang w:val="en-GB"/>
+        </w:rPr>
+        <w:fldChar w:fldCharType="separate"/>
+      </w:r>
+      <w:r>
+        <w:rPr>
+          <w:rFonts w:cs="Times New Roman"/>
+          <w:lang w:val="en-GB"/>
+        </w:rPr>
+        <w:t>(Liu et al., 1999)</w:t>
+      </w:r>
+      <w:r>
+        <w:rPr>
+          <w:lang w:val="en-GB"/>
+        </w:rPr>
+        <w:fldChar w:fldCharType="end"/>
+      </w:r>
+      <w:r>
+        <w:rPr>
+          <w:lang w:val="en-GB"/>
+        </w:rPr>
+        <w:t xml:space="preserve">, A-Close </w:t>
+      </w:r>
+      <w:r>
+        <w:rPr>
+          <w:lang w:val="en-GB"/>
+        </w:rPr>
+        <w:fldChar w:fldCharType="begin"/>
+      </w:r>
+      <w:r>
+        <w:rPr>
+          <w:lang w:val="en-GB"/>
+        </w:rPr>
+        <w:instrText xml:space="preserve"> ADDIN ZOTERO_ITEM CSL_CITATION {"citationID":"1fl475b4ak","properties":{"formattedCitation":"(Pasquier et al., 1999)","plainCitation":"(Pasquier et al., 1999)"},"citationItems":[{"id":121,"uris":["http://zotero.org/users/local/bkYEK4Eu/items/A4JBRCDA"],"uri":["http://zotero.org/users/local/bkYEK4Eu/items/A4JBRCDA"],"itemData":{"id":121,"type":"paper-conference","title":"Discovering Frequent Closed Itemsets for Association Rules","container-title":"Proceedings of the 7th International Conference on Database Theory","collection-title":"ICDT '99","publisher":"Springer-Verlag","publisher-place":"London, UK, UK"</w:instrText>
+      </w:r>
+      <w:r>
+        <w:rPr>
+          <w:lang w:val="en-GB"/>
+        </w:rPr>
+        <w:instrText xml:space="preserve">,"page":"398–416","source":"ACM Digital Library","event-place":"London, UK, UK","abstract":"In this paper, we address the problem of finding frequent itemsets in a database. Using the closed itemset lattice framework, we show that this problem can be reduced to the problem of finding frequent closed itemsets. Based on this statement, we can construct efficient data mining algorithms by limiting the search space to the closed itemset lattice rather than the subset lattice. Moreover, we show that the set of all frequent closed itemsets suffices to determine a reduced set of association rules, thus addressing another important data mining problem: limiting the number of rules produced without information loss. We propose a new algorithm, called A-Close, using a closure mechanism to find frequent closed itemsets. We realized experiments to compare our approach to the commonly used frequent itemset search approach. Those experiments showed that our approach is very valuable for dense and/or correlated data that represent an important part of existing databases.","URL":"http://dl.acm.org/citation.cfm?id=645503.656256","ISBN":"3-540-65452-6","author":[{"family":"Pasquier","given":"Nicolas"},{"family":"Bastide","given":"Yves"},{"family":"Taouil","given":"Rafik"},{"family":"Lakhal","given":"Lotfi"}],"issued":{"date-parts":[["1999"]]},"accessed":{"date-parts":[["2014",7,15]]}}}],"schema":"https://github.com/citation-style-language/schema/raw/master/csl-citation.json"} </w:instrText>
+      </w:r>
+      <w:r>
+        <w:rPr>
+          <w:lang w:val="en-GB"/>
+        </w:rPr>
+        <w:fldChar w:fldCharType="separate"/>
+      </w:r>
+      <w:r>
+        <w:rPr>
+          <w:rFonts w:cs="Times New Roman"/>
+          <w:lang w:val="en-GB"/>
+        </w:rPr>
         <w:t>(</w:t>
       </w:r>
       <w:proofErr w:type="spellStart"/>
@@ -18481,7 +18992,7 @@
           <w:rFonts w:cs="Times New Roman"/>
           <w:lang w:val="en-GB"/>
         </w:rPr>
-        <w:t>Agrawal</w:t>
+        <w:t>Pasquier</w:t>
       </w:r>
       <w:proofErr w:type="spellEnd"/>
       <w:r>
@@ -18489,7 +19000,7 @@
           <w:rFonts w:cs="Times New Roman"/>
           <w:lang w:val="en-GB"/>
         </w:rPr>
-        <w:t xml:space="preserve"> et al., 1993)</w:t>
+        <w:t xml:space="preserve"> et al., 1999)</w:t>
       </w:r>
       <w:r>
         <w:rPr>
@@ -18501,58 +19012,105 @@
         <w:rPr>
           <w:lang w:val="en-GB"/>
         </w:rPr>
-        <w:t xml:space="preserve">, many algorithms appeared in researches all claiming to be the best for some reason. </w:t>
-      </w:r>
-      <w:r>
-        <w:rPr>
-          <w:lang w:val="en-GB"/>
-        </w:rPr>
-        <w:t xml:space="preserve">For instance, </w:t>
+        <w:t xml:space="preserve">, </w:t>
       </w:r>
       <w:proofErr w:type="spellStart"/>
       <w:r>
         <w:rPr>
           <w:lang w:val="en-GB"/>
         </w:rPr>
-        <w:t>APRIORI</w:t>
+        <w:t>Apriori</w:t>
       </w:r>
       <w:proofErr w:type="spellEnd"/>
       <w:r>
         <w:rPr>
           <w:lang w:val="en-GB"/>
         </w:rPr>
+        <w:t xml:space="preserve">-Inverse </w:t>
+      </w:r>
+      <w:r>
+        <w:rPr>
+          <w:lang w:val="en-GB"/>
+        </w:rPr>
+        <w:fldChar w:fldCharType="begin"/>
+      </w:r>
+      <w:r>
+        <w:rPr>
+          <w:lang w:val="en-GB"/>
+        </w:rPr>
+        <w:instrText xml:space="preserve"> ADDIN ZOTERO_ITEM CSL_CITATION {"citationID":"29tsddbmso","properties":{"formattedCitation":"(Koh and Rountree, 2005)","plainCitation":"(Koh and Rountree, 2005)"},"citationItems":[{"id":107,"uris":["http://zotero.org/users/local/bkYEK4Eu/items/8JNCG7R3"],"uri":["http://zotero.org/users/local/bkYEK4Eu/items/8JNCG7R3"],"itemData":{"id":107,"type":"chapter","title":"Finding Sporadic Rules Using Apriori-Inverse","container-title":"Advances in Knowledge Discovery and Data Mining","collection-title":"Lecture Notes in Computer Science","collection-number":"3518","publisher":"Springer Berlin Heidelberg","page":"97-106","source":"link.springer.com","abstract":"We define sporadic rules as those with low support but high confidence: for example, a rare association of two symptoms indicating a rare disease. To find such rules using the well-known Apriori algorithm, minimum support has to be set very low, producing a large number of trivial frequent itemsets. We propose “Apriori-Inverse”, a method of discovering sporadic rules by ignoring all candidate itemsets above a maximum support threshold. We define two classes of sporadic rule: perfectly sporadic rules (those that consist only of items falling below maximum support) and imperfectly sporadic rules (those that may contain items over the maximum support threshold). We show that Apriori-Inverse finds all perfectly sporadic rules much more quickly than Apriori. We also propose extensions to Apriori-Inverse to allow us to find some (but not necessarily all) imperfectly sporadic rules.","URL":"http://link.springer.com/chapter/10.1007/11430919_13","ISBN":"978-3-540-26076-9, 978-3-540-31935-1","language":"en","author":[{"family":"Koh","given":"Yun Sing"},{"family":"Rountree","given":"Nathan"}],"editor":[{"family":"Ho","given":"Tu Bao"},{"family":"Cheung","given":"David"},{"family":"Liu","given":"Huan"}],"issued":{"date-parts":[["2005",1,1]]},"accessed":{"date-parts":[["201</w:instrText>
+      </w:r>
+      <w:r>
+        <w:rPr>
+          <w:lang w:val="en-GB"/>
+        </w:rPr>
+        <w:instrText xml:space="preserve">4",7,15]]}}}],"schema":"https://github.com/citation-style-language/schema/raw/master/csl-citation.json"} </w:instrText>
+      </w:r>
+      <w:r>
+        <w:rPr>
+          <w:lang w:val="en-GB"/>
+        </w:rPr>
+        <w:fldChar w:fldCharType="separate"/>
+      </w:r>
+      <w:r>
+        <w:rPr>
+          <w:rFonts w:cs="Times New Roman"/>
+          <w:lang w:val="en-GB"/>
+        </w:rPr>
+        <w:t>(</w:t>
+      </w:r>
+      <w:proofErr w:type="spellStart"/>
+      <w:r>
+        <w:rPr>
+          <w:rFonts w:cs="Times New Roman"/>
+          <w:lang w:val="en-GB"/>
+        </w:rPr>
+        <w:t>Koh</w:t>
+      </w:r>
+      <w:proofErr w:type="spellEnd"/>
+      <w:r>
+        <w:rPr>
+          <w:rFonts w:cs="Times New Roman"/>
+          <w:lang w:val="en-GB"/>
+        </w:rPr>
+        <w:t xml:space="preserve"> and </w:t>
+      </w:r>
+      <w:proofErr w:type="spellStart"/>
+      <w:r>
+        <w:rPr>
+          <w:rFonts w:cs="Times New Roman"/>
+          <w:lang w:val="en-GB"/>
+        </w:rPr>
+        <w:t>Rountree</w:t>
+      </w:r>
+      <w:proofErr w:type="spellEnd"/>
+      <w:r>
+        <w:rPr>
+          <w:rFonts w:cs="Times New Roman"/>
+          <w:lang w:val="en-GB"/>
+        </w:rPr>
+        <w:t>, 2005)</w:t>
+      </w:r>
+      <w:r>
+        <w:rPr>
+          <w:lang w:val="en-GB"/>
+        </w:rPr>
+        <w:fldChar w:fldCharType="end"/>
+      </w:r>
+      <w:r>
+        <w:rPr>
+          <w:lang w:val="en-GB"/>
+        </w:rPr>
         <w:t xml:space="preserve">, </w:t>
       </w:r>
-      <w:r>
-        <w:rPr>
-          <w:lang w:val="en-GB"/>
-        </w:rPr>
-        <w:t xml:space="preserve">that </w:t>
-      </w:r>
-      <w:r>
-        <w:rPr>
-          <w:lang w:val="en-GB"/>
-        </w:rPr>
-        <w:t xml:space="preserve">was </w:t>
-      </w:r>
-      <w:r>
-        <w:rPr>
-          <w:lang w:val="en-GB"/>
-        </w:rPr>
-        <w:t xml:space="preserve">one of </w:t>
-      </w:r>
-      <w:r>
-        <w:rPr>
-          <w:lang w:val="en-GB"/>
-        </w:rPr>
-        <w:t>the first</w:t>
-      </w:r>
-      <w:r>
-        <w:rPr>
-          <w:lang w:val="en-GB"/>
-        </w:rPr>
-        <w:t>s</w:t>
-      </w:r>
+      <w:proofErr w:type="spellStart"/>
+      <w:r>
+        <w:rPr>
+          <w:lang w:val="en-GB"/>
+        </w:rPr>
+        <w:t>UApriori</w:t>
+      </w:r>
+      <w:proofErr w:type="spellEnd"/>
       <w:r>
         <w:rPr>
           <w:lang w:val="en-GB"/>
@@ -18563,25 +19121,13 @@
         <w:rPr>
           <w:lang w:val="en-GB"/>
         </w:rPr>
-        <w:t xml:space="preserve">to address this situation </w:t>
-      </w:r>
-      <w:r>
-        <w:rPr>
-          <w:lang w:val="en-GB"/>
-        </w:rPr>
-        <w:t xml:space="preserve">and introduced in </w:t>
-      </w:r>
-      <w:r>
-        <w:rPr>
-          <w:lang w:val="en-GB"/>
-        </w:rPr>
         <w:fldChar w:fldCharType="begin"/>
       </w:r>
       <w:r>
         <w:rPr>
           <w:lang w:val="en-GB"/>
         </w:rPr>
-        <w:instrText xml:space="preserve"> ADDIN ZOTERO_ITEM CSL_CITATION {"citationID":"t58ukuh4a","properties":{"formattedCitation":"(Agrawal and Srikant, 1994)","plainCitation":"(Agrawal and Srikant, 1994)"},"citationItems":[{"id":92,"uris":["http://zotero.org/users/local/bkYEK4Eu/items/N85D6FD9"],"uri":["http://zotero.org/users/local/bkYEK4Eu/items/N85D6FD9"],"itemData":{"id":92,"type":"paper-conference","title":"Fast algorithms for mining association rules","container-title":"Proc. of 20th Intl. Conf. on VLDB","page":"487–499","source":"CiteSeer","abstract":"We consider the problem of discovering association rules between items in a large database of sales transactions. We present two new algorithms for solving this problem that are fundamentally di erent from the known algorithms. Experiments with synthetic as well as real-life data show that these algorithms outperform the known algorithms by factors ranging from three for small problems to more than an order of magnitude for large problems. We also show how the best features of the two proposed algorithms can be combined into a hybrid algorithm, called AprioriHybrid. Scale-up experiments show that AprioriHybrid scales linearly with the number of transactions. AprioriHybrid also has excellent scale-up properties with respect to the transaction size and the number of items in the database. 1","author":[{"family":"Agrawal","given":"Rakesh"},{"family":"Srikant","given":"Ramakrishnan"}],"issued":{"date-parts":[["1994"]]}}}],"schema":"https://github.com/citation-style-language/schema/raw/master/csl-citation.json"} </w:instrText>
+        <w:instrText xml:space="preserve"> ADDIN ZOTERO_ITEM CSL_CITATION {"citationID":"23dh2du37i","properties":{"formattedCitation":"(Metanat Hooshsadat et al., 2012)","plainCitation":"(Metanat Hooshsadat et al., 2012)"},"citationItems":[{"id":116,"uris":["http://zotero.org/users/local/bkYEK4Eu/items/GH932MC6"],"uri":["http://zotero.org/users/local/bkYEK4Eu/items/GH932MC6"],"itemData":{"id":116,"type":"chapter","title":"UAPRIORI: AN ALGORITHM FOR FINDING SEQUENTIAL PATTERNS IN PROBABILISTIC DATA","container-title":"Uncertainty Modeling in Knowledge Engineering and Decision Making","collection-title":"World Scientific Proceedings Series on Computer Engineering and Information Science","collection-number":"Volume 7","publisher":"WORLD SCIENTIFIC","page":"907-912","volume":"Volume 7","number-of-volumes":"0","source":"worldscientific.com (Atypon)","URL":"http://www.worldscientific.com/doi/abs/10.1142/9789814417747_0145","ISBN":"978-981-4417-73-0","shortTitle":"UAPRIORI","author":[{"family":"Metanat Hooshsadat","given":""},{"family":"SAMANEH BAYAT","given":""},{"family":"PARISA NAEIMI","given":""},{"family":"MAHDIEH S. MIRIAN","given":""},{"family":"OSMAR R. ZA?ANE","given":""}],"issued":{"date-parts":[["2012",10,1]]},"accessed":{"date-parts":[["2014",7,15]]}}}],"schema":"https://github.com/citation-style-language/schema/raw/master/csl-citation.json"} </w:instrText>
       </w:r>
       <w:r>
         <w:rPr>
@@ -18602,7 +19148,7 @@
           <w:rFonts w:cs="Times New Roman"/>
           <w:lang w:val="en-GB"/>
         </w:rPr>
-        <w:t>Agrawal</w:t>
+        <w:t>Metanat</w:t>
       </w:r>
       <w:proofErr w:type="spellEnd"/>
       <w:r>
@@ -18610,7 +19156,7 @@
           <w:rFonts w:cs="Times New Roman"/>
           <w:lang w:val="en-GB"/>
         </w:rPr>
-        <w:t xml:space="preserve"> and </w:t>
+        <w:t xml:space="preserve"> </w:t>
       </w:r>
       <w:proofErr w:type="spellStart"/>
       <w:r>
@@ -18618,7 +19164,7 @@
           <w:rFonts w:cs="Times New Roman"/>
           <w:lang w:val="en-GB"/>
         </w:rPr>
-        <w:t>Srikant</w:t>
+        <w:t>Hooshsadat</w:t>
       </w:r>
       <w:proofErr w:type="spellEnd"/>
       <w:r>
@@ -18626,7 +19172,7 @@
           <w:rFonts w:cs="Times New Roman"/>
           <w:lang w:val="en-GB"/>
         </w:rPr>
-        <w:t>, 1994)</w:t>
+        <w:t xml:space="preserve"> et al., 2012)</w:t>
       </w:r>
       <w:r>
         <w:rPr>
@@ -18638,172 +19184,27 @@
         <w:rPr>
           <w:lang w:val="en-GB"/>
         </w:rPr>
-        <w:t xml:space="preserve">, is the starting point for many studies in frequent pattern discovery. </w:t>
-      </w:r>
-      <w:r>
-        <w:rPr>
-          <w:lang w:val="en-GB"/>
-        </w:rPr>
-        <w:t xml:space="preserve">In this research, </w:t>
+        <w:t xml:space="preserve"> and many other </w:t>
       </w:r>
       <w:proofErr w:type="spellStart"/>
       <w:r>
         <w:rPr>
           <w:lang w:val="en-GB"/>
         </w:rPr>
-        <w:t>Agrawal</w:t>
+        <w:t>Apriori</w:t>
       </w:r>
       <w:proofErr w:type="spellEnd"/>
       <w:r>
         <w:rPr>
           <w:lang w:val="en-GB"/>
         </w:rPr>
-        <w:t xml:space="preserve"> et al. </w:t>
-      </w:r>
-      <w:r>
-        <w:rPr>
-          <w:lang w:val="en-GB"/>
-        </w:rPr>
-        <w:t>d</w:t>
-      </w:r>
-      <w:r>
-        <w:rPr>
-          <w:lang w:val="en-GB"/>
-        </w:rPr>
-        <w:t>efines t</w:t>
-      </w:r>
-      <w:r>
-        <w:rPr>
-          <w:lang w:val="en-GB"/>
-        </w:rPr>
-        <w:t xml:space="preserve">his algorithm </w:t>
-      </w:r>
-      <w:r>
-        <w:rPr>
-          <w:lang w:val="en-GB"/>
-        </w:rPr>
-        <w:t xml:space="preserve">as </w:t>
-      </w:r>
-      <w:r>
-        <w:rPr>
-          <w:lang w:val="en-GB"/>
-        </w:rPr>
-        <w:t xml:space="preserve">a procedure for candidate generation. These candidates are used to construct other candidates in the next level. One of the main problems recognized in </w:t>
-      </w:r>
-      <w:proofErr w:type="spellStart"/>
-      <w:r>
-        <w:rPr>
-          <w:lang w:val="en-GB"/>
-        </w:rPr>
-        <w:t>Apriori</w:t>
-      </w:r>
-      <w:proofErr w:type="spellEnd"/>
-      <w:r>
-        <w:rPr>
-          <w:lang w:val="en-GB"/>
-        </w:rPr>
-        <w:t xml:space="preserve"> by the </w:t>
-      </w:r>
-      <w:r>
-        <w:rPr>
-          <w:lang w:val="en-GB"/>
-        </w:rPr>
-        <w:t>s</w:t>
-      </w:r>
-      <w:r>
-        <w:rPr>
-          <w:lang w:val="en-GB"/>
-        </w:rPr>
-        <w:t xml:space="preserve">cientific community </w:t>
-      </w:r>
-      <w:r>
-        <w:rPr>
-          <w:lang w:val="en-GB"/>
-        </w:rPr>
-        <w:fldChar w:fldCharType="begin"/>
-      </w:r>
-      <w:r>
-        <w:rPr>
-          <w:lang w:val="en-GB"/>
-        </w:rPr>
-        <w:instrText xml:space="preserve"> ADDIN ZOTERO_ITEM CSL_CITATION {"citationID":"jbccpaq8","properties":{"formattedCitation":"(Han et al., 2004; Zaki, 2000)","plainCitation":"(Han et al., 2004; Zaki, 2000)"},"citationItems":[{"id":3,"uris":["http://zotero.org/users/local/bkYEK4Eu/items/VIC5VX7B"],"uri":["http://zotero.org/users/local/bkYEK4Eu/items/VIC5VX7B"],"itemData":{"id":3,"type":"article-journal","title":"Mining frequent patterns without candidate generation: A frequent-pattern tree approach","container-title":"Data mining and knowledge discovery","page":"53–87","volume":"8","issue":"1","source":"Google Scholar","shortTitle":"Mining frequent patterns without candidate generation","author":[{"family":"Han","given":"Jiawei"},{"family":"Pei","given":"Jian"},{"family":"Yin","given":"Yiwen"},{"family":"Mao","given":"Runying"}],"issued":{"date-parts":[["2004"]]},"accessed":{"date-parts":[["2014",6,18]]}}},{"id":88,"uris":["http://zotero.org/users/local/bkYEK4Eu/items/R2GTZ633"],"uri":["http://zotero.org/users/local/bkYEK4Eu/items/R2GTZ633"],"itemData":{"id":88,"type":"article-journal","title":"Scalable algorithms for association mining","container-title":"IEEE Transactions on Knowledge and Data Engineering","page":"372-390","volume":"12","issue":"3","source":"IEEE Xplore","abstract":"Association rule discovery has emerged as an important problem in knowledge discovery and data mining. The association mining task consists of identifying the frequent itemsets, and then forming conditional implication rules among them. We present efficient algorithms for the discovery of frequent itemsets which forms the compute intensive phase of the task. The algorithms utilize the structural properties of frequent itemsets to facilitate fast discovery. The items are organized into a subset lattice search space, which is decomposed into small independent chunks or sublattices, which can be solved in memory. Efficient lattice traversal techniques are presented which quickly identify all the long frequent itemsets and their subsets if required. We also present the effect of using different database layout schemes combined with the proposed decomposition and traversal techniques. We experimentally compare the new algorithms against the previous approaches, obtaining improvements of more than an order of magnitude for our test databases","DOI":"10.1109/69.846291","ISSN":"1041-4347","author":[{"family":"Zaki","given":"M.J."}],"issued":{"date-parts":[["2000",5]]}}}],"schema":"https://github.com/citation-style-language/schema/raw/master/csl-citation.json"} </w:instrText>
-      </w:r>
-      <w:r>
-        <w:rPr>
-          <w:lang w:val="en-GB"/>
-        </w:rPr>
-        <w:fldChar w:fldCharType="separate"/>
-      </w:r>
-      <w:r>
-        <w:rPr>
-          <w:rFonts w:cs="Times New Roman"/>
-          <w:lang w:val="en-GB"/>
-        </w:rPr>
-        <w:t xml:space="preserve">(Han et al., 2004; </w:t>
-      </w:r>
-      <w:proofErr w:type="spellStart"/>
-      <w:r>
-        <w:rPr>
-          <w:rFonts w:cs="Times New Roman"/>
-          <w:lang w:val="en-GB"/>
-        </w:rPr>
-        <w:t>Zaki</w:t>
-      </w:r>
-      <w:proofErr w:type="spellEnd"/>
-      <w:r>
-        <w:rPr>
-          <w:rFonts w:cs="Times New Roman"/>
-          <w:lang w:val="en-GB"/>
-        </w:rPr>
-        <w:t>, 2000)</w:t>
-      </w:r>
-      <w:r>
-        <w:rPr>
-          <w:lang w:val="en-GB"/>
-        </w:rPr>
-        <w:fldChar w:fldCharType="end"/>
-      </w:r>
-      <w:r>
-        <w:rPr>
-          <w:lang w:val="en-GB"/>
-        </w:rPr>
-        <w:t xml:space="preserve"> </w:t>
-      </w:r>
-      <w:r>
-        <w:rPr>
-          <w:lang w:val="en-GB"/>
-        </w:rPr>
-        <w:t xml:space="preserve">is the number of scans it uses to generate the </w:t>
-      </w:r>
-      <w:r>
-        <w:rPr>
-          <w:lang w:val="en-GB"/>
-        </w:rPr>
-        <w:t xml:space="preserve">frequent items from the </w:t>
-      </w:r>
-      <w:r>
-        <w:rPr>
-          <w:lang w:val="en-GB"/>
-        </w:rPr>
-        <w:t xml:space="preserve">candidate </w:t>
-      </w:r>
-      <w:r>
-        <w:rPr>
-          <w:lang w:val="en-GB"/>
-        </w:rPr>
-        <w:t xml:space="preserve">retrieved </w:t>
-      </w:r>
-      <w:r>
-        <w:rPr>
-          <w:lang w:val="en-GB"/>
-        </w:rPr>
-        <w:t xml:space="preserve">from the database. </w:t>
-      </w:r>
-      <w:r>
-        <w:rPr>
-          <w:lang w:val="en-GB"/>
-        </w:rPr>
-        <w:t xml:space="preserve">It will perform as many searches in the database as the maximum element number in an itemset of candidates. Hence, as bigger the candidate sets are, worst is the performance of the algorithm. </w:t>
+        <w:t>-like based algorithms</w:t>
+      </w:r>
+      <w:r>
+        <w:rPr>
+          <w:lang w:val="en-GB"/>
+        </w:rPr>
+        <w:t>.</w:t>
       </w:r>
     </w:p>
     <w:p>
@@ -18816,37 +19217,110 @@
         <w:rPr>
           <w:lang w:val="en-GB"/>
         </w:rPr>
-        <w:t>In the meantime several other attempt</w:t>
-      </w:r>
-      <w:r>
-        <w:rPr>
-          <w:lang w:val="en-GB"/>
-        </w:rPr>
-        <w:t>s</w:t>
-      </w:r>
-      <w:r>
-        <w:rPr>
-          <w:lang w:val="en-GB"/>
-        </w:rPr>
-        <w:t xml:space="preserve"> </w:t>
-      </w:r>
-      <w:r>
-        <w:rPr>
-          <w:lang w:val="en-GB"/>
-        </w:rPr>
-        <w:t xml:space="preserve">tried </w:t>
-      </w:r>
-      <w:r>
-        <w:rPr>
-          <w:lang w:val="en-GB"/>
-        </w:rPr>
-        <w:t xml:space="preserve">to improve </w:t>
+        <w:t xml:space="preserve">Similarly, </w:t>
       </w:r>
       <w:proofErr w:type="spellStart"/>
       <w:r>
         <w:rPr>
           <w:lang w:val="en-GB"/>
         </w:rPr>
+        <w:t>ECLAT</w:t>
+      </w:r>
+      <w:proofErr w:type="spellEnd"/>
+      <w:r>
+        <w:rPr>
+          <w:lang w:val="en-GB"/>
+        </w:rPr>
+        <w:t xml:space="preserve"> is another studied algorithm to find frequent itemsets in databases. </w:t>
+      </w:r>
+      <w:proofErr w:type="spellStart"/>
+      <w:r>
+        <w:rPr>
+          <w:lang w:val="en-GB"/>
+        </w:rPr>
+        <w:t>ECLAT</w:t>
+      </w:r>
+      <w:proofErr w:type="spellEnd"/>
+      <w:r>
+        <w:rPr>
+          <w:lang w:val="en-GB"/>
+        </w:rPr>
+        <w:t xml:space="preserve"> stands for Equivalence </w:t>
+      </w:r>
+      <w:proofErr w:type="spellStart"/>
+      <w:r>
+        <w:rPr>
+          <w:lang w:val="en-GB"/>
+        </w:rPr>
+        <w:t>CLass</w:t>
+      </w:r>
+      <w:proofErr w:type="spellEnd"/>
+      <w:r>
+        <w:rPr>
+          <w:lang w:val="en-GB"/>
+        </w:rPr>
+        <w:t xml:space="preserve"> Transformation</w:t>
+      </w:r>
+      <w:r>
+        <w:rPr>
+          <w:lang w:val="en-GB"/>
+        </w:rPr>
+        <w:t xml:space="preserve">. This algorithm was introduced in </w:t>
+      </w:r>
+      <w:r>
+        <w:rPr>
+          <w:lang w:val="en-GB"/>
+        </w:rPr>
+        <w:fldChar w:fldCharType="begin"/>
+      </w:r>
+      <w:r>
+        <w:rPr>
+          <w:lang w:val="en-GB"/>
+        </w:rPr>
+        <w:instrText xml:space="preserve"> ADDIN ZOTERO_ITEM CSL_CITATION {"citationID":"7vku0lbj2","properties":{"formattedCitation":"(Zaki, 2000)","plainCitation":"(Zaki, 2000)"},"citationItems":[{"id":88,"uris":["http://zotero.org/users/local/bkYEK4Eu/items/R2GTZ633"],"uri":["http://zotero.org/users/local/bkYEK4Eu/items/R2GTZ633"],"itemData":{"id":88,"type":"article-journal","title":"Scalable algorithms for association mining","container-title":"IEEE Transactions on Knowledge and Data Engineering","page":"372-390","volume":"12","issue":"3","source":"IEEE Xplore","abstract":"Association rule discovery has emerged as an important problem in knowledge discovery and data mining. The association mining task consists of identifying the frequent itemsets, and then forming conditional implication rules among them. We present efficient algorithms for the discovery of frequent itemsets which forms the compute intensive phase of the task. The algorithms utilize the structural properties of frequent itemsets to facilitate fast discovery. The items are organized into a subset lattice search space, which is decomposed into small independent chunks or sublattices, which can be solved in memory. Efficient lattice traversal techniques are presented which quickly identify all the long frequent itemsets and their subsets if required. We also present the effect of using different database layout schemes combined with the proposed decomposition and traversal techniques. We experimentally compare the new algorithms against the previous approaches, obtaining improvements of more than an order of magnitude for our test databases","DOI":"10.1109/69.846291","ISSN":"1041-4347","author":[{"family":"Zaki","given":"M.J."}],"issued":{"date-parts":[["2000",5]]}}}],"schema":"https://github.com/citation-style-language/schema/raw/master/csl-citation.json"} </w:instrText>
+      </w:r>
+      <w:r>
+        <w:rPr>
+          <w:lang w:val="en-GB"/>
+        </w:rPr>
+        <w:fldChar w:fldCharType="separate"/>
+      </w:r>
+      <w:r>
+        <w:rPr>
+          <w:rFonts w:cs="Times New Roman"/>
+          <w:lang w:val="en-GB"/>
+        </w:rPr>
+        <w:t>(Zaki, 2000)</w:t>
+      </w:r>
+      <w:r>
+        <w:rPr>
+          <w:lang w:val="en-GB"/>
+        </w:rPr>
+        <w:fldChar w:fldCharType="end"/>
+      </w:r>
+      <w:r>
+        <w:rPr>
+          <w:lang w:val="en-GB"/>
+        </w:rPr>
+        <w:t xml:space="preserve"> as one that would improve the </w:t>
+      </w:r>
+      <w:r>
+        <w:rPr>
+          <w:lang w:val="en-GB"/>
+        </w:rPr>
+        <w:t xml:space="preserve">performance </w:t>
+      </w:r>
+      <w:r>
+        <w:rPr>
+          <w:lang w:val="en-GB"/>
+        </w:rPr>
+        <w:t xml:space="preserve">problems of </w:t>
+      </w:r>
+      <w:proofErr w:type="spellStart"/>
+      <w:r>
+        <w:rPr>
+          <w:lang w:val="en-GB"/>
+        </w:rPr>
         <w:t>Apriori</w:t>
       </w:r>
       <w:proofErr w:type="spellEnd"/>
@@ -18854,321 +19328,41 @@
         <w:rPr>
           <w:lang w:val="en-GB"/>
         </w:rPr>
-        <w:t xml:space="preserve"> algorithm. Some </w:t>
-      </w:r>
-      <w:r>
-        <w:rPr>
-          <w:lang w:val="en-GB"/>
-        </w:rPr>
-        <w:t xml:space="preserve">examples </w:t>
-      </w:r>
-      <w:r>
-        <w:rPr>
-          <w:lang w:val="en-GB"/>
-        </w:rPr>
-        <w:t xml:space="preserve">are </w:t>
+        <w:t xml:space="preserve">-based algorithms, like minimization of I/O costs reducing the number of database scans or event the reduction of the computation costs with more efficiently search procedures. </w:t>
       </w:r>
       <w:proofErr w:type="spellStart"/>
       <w:r>
         <w:rPr>
           <w:lang w:val="en-GB"/>
         </w:rPr>
-        <w:t>MSApriori</w:t>
+        <w:t>ECLAT</w:t>
       </w:r>
       <w:proofErr w:type="spellEnd"/>
       <w:r>
         <w:rPr>
           <w:lang w:val="en-GB"/>
         </w:rPr>
-        <w:t xml:space="preserve"> </w:t>
-      </w:r>
-      <w:r>
-        <w:rPr>
-          <w:lang w:val="en-GB"/>
-        </w:rPr>
-        <w:fldChar w:fldCharType="begin"/>
-      </w:r>
-      <w:r>
-        <w:rPr>
-          <w:lang w:val="en-GB"/>
-        </w:rPr>
-        <w:instrText xml:space="preserve"> ADDIN ZOTERO_ITEM CSL_CITATION {"citationID":"p5j31b1ha","properties":{"formattedCitation":"(Liu et al., 1999)","plainCitation":"(Liu et al., 1999)"},"citationItems":[{"id":119,"uris":["http://zotero.org/users/local/bkYEK4Eu/items/249GVQQN"],"uri":["http://zotero.org/users/local/bkYEK4Eu/items/249GVQQN"],"itemData":{"id":119,"type":"paper-conference","title":"Mining Association Rules with Multiple Minimum Supports","container-title":"Proceedings of the Fifth ACM SIGKDD International Conference on Knowledge Discovery and Data Mining","collection-title":"KDD '99","publisher":"ACM","publisher-place":"New York, NY, USA","page":"337–341","source":"ACM Digital Library","event-place":"New York, NY, USA","URL":"http://doi.acm.org/10.1145/312129.312274","DOI":"10.1145/312129.312274","ISBN":"1-58113-143-7","author":[{"family":"Liu","given":"Bing"},{"family":"Hsu","given":"Wynne"},{"family":"Ma","given":"Yiming"}],"issued":{"date-parts":[["1999"]]},"accessed":{"date-parts":[["2014",7,15]]}}}],"schema":"https://github.com/citation-style-language/schema/raw/master/csl-citation.json"} </w:instrText>
-      </w:r>
-      <w:r>
-        <w:rPr>
-          <w:lang w:val="en-GB"/>
-        </w:rPr>
-        <w:fldChar w:fldCharType="separate"/>
-      </w:r>
-      <w:r>
-        <w:rPr>
-          <w:rFonts w:cs="Times New Roman"/>
-          <w:lang w:val="en-GB"/>
-        </w:rPr>
-        <w:t>(Liu et al., 1999)</w:t>
-      </w:r>
-      <w:r>
-        <w:rPr>
-          <w:lang w:val="en-GB"/>
-        </w:rPr>
-        <w:fldChar w:fldCharType="end"/>
-      </w:r>
-      <w:r>
-        <w:rPr>
-          <w:lang w:val="en-GB"/>
-        </w:rPr>
-        <w:t xml:space="preserve">, A-Close </w:t>
-      </w:r>
-      <w:r>
-        <w:rPr>
-          <w:lang w:val="en-GB"/>
-        </w:rPr>
-        <w:fldChar w:fldCharType="begin"/>
-      </w:r>
-      <w:r>
-        <w:rPr>
-          <w:lang w:val="en-GB"/>
-        </w:rPr>
-        <w:instrText xml:space="preserve"> ADDIN ZOTERO_ITEM CSL_CITATION {"citationID":"1fl475b4ak","properties":{"formattedCitation":"(Pasquier et al., 1999)","plainCitation":"(Pasquier et al., 1999)"},"citationItems":[{"id":121,"uris":["http://zotero.org/users/local/bkYEK4Eu/items/A4JBRCDA"],"uri":["http://zotero.org/users/local/bkYEK4Eu/items/A4JBRCDA"],"itemData":{"id":121,"type":"paper-conference","title":"Discovering Frequent Closed Itemsets for Association Rules","container-title":"Proceedings of the 7th International Conference on Database Theory","collection-title":"ICDT '99","publisher":"Springer-Verlag","publisher-place":"London, UK, UK"</w:instrText>
-      </w:r>
-      <w:r>
-        <w:rPr>
-          <w:lang w:val="es-ES_tradnl"/>
-        </w:rPr>
-        <w:instrText xml:space="preserve">,"page":"398–416","source":"ACM Digital Library","event-place":"London, UK, UK","abstract":"In this paper, we address the problem of finding frequent itemsets in a database. Using the closed itemset lattice framework, we show that this problem can be reduced to the problem of finding frequent closed itemsets. Based on this statement, we can construct efficient data mining algorithms by limiting the search space to the closed itemset lattice rather than the subset lattice. Moreover, we show that the set of all frequent closed itemsets suffices to determine a reduced set of association rules, thus addressing another important data mining problem: limiting the number of rules produced without information loss. We propose a new algorithm, called A-Close, using a closure mechanism to find frequent closed itemsets. We realized experiments to compare our approach to the commonly used frequent itemset search approach. Those experiments showed that our approach is very valuable for dense and/or correlated data that represent an important part of existing databases.","URL":"http://dl.acm.org/citation.cfm?id=645503.656256","ISBN":"3-540-65452-6","author":[{"family":"Pasquier","given":"Nicolas"},{"family":"Bastide","given":"Yves"},{"family":"Taouil","given":"Rafik"},{"family":"Lakhal","given":"Lotfi"}],"issued":{"date-parts":[["1999"]]},"accessed":{"date-parts":[["2014",7,15]]}}}],"schema":"https://github.com/citation-style-language/schema/raw/master/csl-citation.json"} </w:instrText>
-      </w:r>
-      <w:r>
-        <w:rPr>
-          <w:lang w:val="en-GB"/>
-        </w:rPr>
-        <w:fldChar w:fldCharType="separate"/>
-      </w:r>
-      <w:r>
-        <w:rPr>
-          <w:rFonts w:cs="Times New Roman"/>
-          <w:lang w:val="es-ES_tradnl"/>
-        </w:rPr>
-        <w:t>(</w:t>
+        <w:t xml:space="preserve"> needs just a reduced number of scans in the database and no hash trees whatsoever as it </w:t>
+      </w:r>
+      <w:r>
+        <w:rPr>
+          <w:lang w:val="en-GB"/>
+        </w:rPr>
+        <w:t xml:space="preserve">generates frequent itemsets by only simple intersection operations. It can even handle support values lower than, for instance, </w:t>
       </w:r>
       <w:proofErr w:type="spellStart"/>
       <w:r>
         <w:rPr>
-          <w:rFonts w:cs="Times New Roman"/>
-          <w:lang w:val="es-ES_tradnl"/>
-        </w:rPr>
-        <w:t>Pasquier</w:t>
+          <w:lang w:val="en-GB"/>
+        </w:rPr>
+        <w:t>Apriori</w:t>
       </w:r>
       <w:proofErr w:type="spellEnd"/>
       <w:r>
         <w:rPr>
-          <w:rFonts w:cs="Times New Roman"/>
-          <w:lang w:val="es-ES_tradnl"/>
-        </w:rPr>
-        <w:t xml:space="preserve"> et al., 1999)</w:t>
-      </w:r>
-      <w:r>
-        <w:rPr>
-          <w:lang w:val="en-GB"/>
-        </w:rPr>
-        <w:fldChar w:fldCharType="end"/>
-      </w:r>
-      <w:r>
-        <w:rPr>
-          <w:lang w:val="es-ES_tradnl"/>
-        </w:rPr>
-        <w:t xml:space="preserve">, </w:t>
-      </w:r>
-      <w:proofErr w:type="spellStart"/>
-      <w:r>
-        <w:rPr>
-          <w:lang w:val="es-ES_tradnl"/>
-        </w:rPr>
-        <w:t>Apriori-Inverse</w:t>
-      </w:r>
-      <w:proofErr w:type="spellEnd"/>
-      <w:r>
-        <w:rPr>
-          <w:lang w:val="es-ES_tradnl"/>
-        </w:rPr>
-        <w:t xml:space="preserve"> </w:t>
-      </w:r>
-      <w:r>
-        <w:rPr>
-          <w:lang w:val="en-GB"/>
-        </w:rPr>
-        <w:fldChar w:fldCharType="begin"/>
-      </w:r>
-      <w:r>
-        <w:rPr>
-          <w:lang w:val="es-ES_tradnl"/>
-        </w:rPr>
-        <w:instrText xml:space="preserve"> ADDIN ZOTERO_ITEM CSL_CITATION {"citationID":"29tsddbmso","properties":{"formattedCitation":"(Koh and Rountree, 2005)","plainCitation":"(Koh and Rountree, 2005)"},"citationItems":[{"id":107,"uris":["http://zotero.org/users/local/bkYEK4Eu/items/8JNCG7R3"],"uri":["http://zotero.org/users/local/bkYEK4Eu/items/8JNCG7R3"],"itemData":{"id":107,"type":"chapter","title":"Finding Sporadic Rules Using Apriori-Inverse","container-title":"Advances in Knowledge Discovery and Data Mining","collection-title":"Lecture Notes in Computer Science","collection-number":"3518","publisher":"Springer Berlin Heidelberg","page":"97-106","source":"link.springer.com","abstract":"We define sporadic rules as those with low support but high confidence: for example, a rare association of two symptoms indicating a rare disease. To find such rules using the well-known Apriori algorithm, minimum support has to be set very low, producing a large number of trivial frequent itemsets. We propose “Apriori-Inverse”, a method of discovering sporadic rules by ignoring all candidate itemsets above a maximum support threshold. We define two classes of sporadic rule: perfectly sporadic rules (those that consist only of items falling below maximum support) and imperfectly sporadic rules (those that may contain items over the maximum support threshold). We show that Apriori-Inverse finds all perfectly sporadic rules much more quickly than Apriori. We also propose extensions to Apriori-Inverse to allow us to find some (but not necessarily all) imperfectly sporadic rules.","URL":"http://link.springer.com/chapter/10.1007/11430919_13","ISBN":"978-3-540-26076-9, 978-3-540-31935-1","language":"en","author":[{"family":"Koh","given":"Yun Sing"},{"family":"Rountree","given":"Nathan"}],"editor":[{"family":"Ho","given":"Tu Bao"},{"family":"Cheung","given":"David"},{"family":"Liu","given":"Huan"}],"issued":{"date-parts":[["2005",1,1]]},"accessed":{"date-parts":[["201</w:instrText>
-      </w:r>
-      <w:r>
-        <w:rPr>
-          <w:lang w:val="en-GB"/>
-        </w:rPr>
-        <w:instrText xml:space="preserve">4",7,15]]}}}],"schema":"https://github.com/citation-style-language/schema/raw/master/csl-citation.json"} </w:instrText>
-      </w:r>
-      <w:r>
-        <w:rPr>
-          <w:lang w:val="en-GB"/>
-        </w:rPr>
-        <w:fldChar w:fldCharType="separate"/>
-      </w:r>
-      <w:r>
-        <w:rPr>
-          <w:rFonts w:cs="Times New Roman"/>
-          <w:lang w:val="en-GB"/>
-        </w:rPr>
-        <w:t>(</w:t>
-      </w:r>
-      <w:proofErr w:type="spellStart"/>
-      <w:r>
-        <w:rPr>
-          <w:rFonts w:cs="Times New Roman"/>
-          <w:lang w:val="en-GB"/>
-        </w:rPr>
-        <w:t>Koh</w:t>
-      </w:r>
-      <w:proofErr w:type="spellEnd"/>
-      <w:r>
-        <w:rPr>
-          <w:rFonts w:cs="Times New Roman"/>
-          <w:lang w:val="en-GB"/>
-        </w:rPr>
-        <w:t xml:space="preserve"> and </w:t>
-      </w:r>
-      <w:proofErr w:type="spellStart"/>
-      <w:r>
-        <w:rPr>
-          <w:rFonts w:cs="Times New Roman"/>
-          <w:lang w:val="en-GB"/>
-        </w:rPr>
-        <w:t>Rountree</w:t>
-      </w:r>
-      <w:proofErr w:type="spellEnd"/>
-      <w:r>
-        <w:rPr>
-          <w:rFonts w:cs="Times New Roman"/>
-          <w:lang w:val="en-GB"/>
-        </w:rPr>
-        <w:t>, 2005)</w:t>
-      </w:r>
-      <w:r>
-        <w:rPr>
-          <w:lang w:val="en-GB"/>
-        </w:rPr>
-        <w:fldChar w:fldCharType="end"/>
-      </w:r>
-      <w:r>
-        <w:rPr>
-          <w:lang w:val="en-GB"/>
-        </w:rPr>
-        <w:t xml:space="preserve">, </w:t>
-      </w:r>
-      <w:proofErr w:type="spellStart"/>
-      <w:r>
-        <w:rPr>
-          <w:lang w:val="en-GB"/>
-        </w:rPr>
-        <w:t>UApriori</w:t>
-      </w:r>
-      <w:proofErr w:type="spellEnd"/>
-      <w:r>
-        <w:rPr>
-          <w:lang w:val="en-GB"/>
-        </w:rPr>
-        <w:t xml:space="preserve"> </w:t>
-      </w:r>
-      <w:r>
-        <w:rPr>
-          <w:lang w:val="en-GB"/>
-        </w:rPr>
-        <w:fldChar w:fldCharType="begin"/>
-      </w:r>
-      <w:r>
-        <w:rPr>
-          <w:lang w:val="en-GB"/>
-        </w:rPr>
-        <w:instrText xml:space="preserve"> ADDIN ZOTERO_ITEM CSL_CITATION {"citationID":"23dh2du37i","properties":{"formattedCitation":"(Metanat Hooshsadat et al., 2012)","plainCitation":"(Metanat Hooshsadat et al., 2012)"},"citationItems":[{"id":116,"uris":["http://zotero.org/users/local/bkYEK4Eu/items/GH932MC6"],"uri":["http://zotero.org/users/local/bkYEK4Eu/items/GH932MC6"],"itemData":{"id":116,"type":"chapter","title":"UAPRIORI: AN ALGORITHM FOR FINDING SEQUENTIAL PATTERNS IN PROBABILISTIC DATA","container-title":"Uncertainty Modeling in Knowledge Engineering and Decision Making","collection-title":"World Scientific Proceedings Series on Computer Engineering and Information Science","collection-number":"Volume 7","publisher":"WORLD SCIENTIFIC","page":"907-912","volume":"Volume 7","number-of-volumes":"0","source":"worldscientific.com (Atypon)","URL":"http://www.worldscientific.com/doi/abs/10.1142/9789814417747_0145","ISBN":"978-981-4417-73-0","shortTitle":"UAPRIORI","author":[{"family":"Metanat Hooshsadat","given":""},{"family":"SAMANEH BAYAT","given":""},{"family":"PARISA NAEIMI","given":""},{"family":"MAHDIEH S. MIRIAN","given":""},{"family":"OSMAR R. ZA?ANE","given":""}],"issued":{"date-parts":[["2012",10,1]]},"accessed":{"date-parts":[["2014",7,15]]}}}],"schema":"https://github.com/citation-style-language/schema/raw/master/csl-citation.json"} </w:instrText>
-      </w:r>
-      <w:r>
-        <w:rPr>
-          <w:lang w:val="en-GB"/>
-        </w:rPr>
-        <w:fldChar w:fldCharType="separate"/>
-      </w:r>
-      <w:r>
-        <w:rPr>
-          <w:rFonts w:cs="Times New Roman"/>
-          <w:lang w:val="en-GB"/>
-        </w:rPr>
-        <w:t>(</w:t>
-      </w:r>
-      <w:proofErr w:type="spellStart"/>
-      <w:r>
-        <w:rPr>
-          <w:rFonts w:cs="Times New Roman"/>
-          <w:lang w:val="en-GB"/>
-        </w:rPr>
-        <w:t>Metanat</w:t>
-      </w:r>
-      <w:proofErr w:type="spellEnd"/>
-      <w:r>
-        <w:rPr>
-          <w:rFonts w:cs="Times New Roman"/>
-          <w:lang w:val="en-GB"/>
-        </w:rPr>
-        <w:t xml:space="preserve"> </w:t>
-      </w:r>
-      <w:proofErr w:type="spellStart"/>
-      <w:r>
-        <w:rPr>
-          <w:rFonts w:cs="Times New Roman"/>
-          <w:lang w:val="en-GB"/>
-        </w:rPr>
-        <w:t>Hooshsadat</w:t>
-      </w:r>
-      <w:proofErr w:type="spellEnd"/>
-      <w:r>
-        <w:rPr>
-          <w:rFonts w:cs="Times New Roman"/>
-          <w:lang w:val="en-GB"/>
-        </w:rPr>
-        <w:t xml:space="preserve"> et al., 2012)</w:t>
-      </w:r>
-      <w:r>
-        <w:rPr>
-          <w:lang w:val="en-GB"/>
-        </w:rPr>
-        <w:fldChar w:fldCharType="end"/>
-      </w:r>
-      <w:r>
-        <w:rPr>
-          <w:lang w:val="en-GB"/>
-        </w:rPr>
-        <w:t xml:space="preserve">, and many other </w:t>
-      </w:r>
-      <w:proofErr w:type="spellStart"/>
-      <w:r>
-        <w:rPr>
-          <w:lang w:val="en-GB"/>
-        </w:rPr>
-        <w:t>Apriori</w:t>
-      </w:r>
-      <w:proofErr w:type="spellEnd"/>
-      <w:r>
-        <w:rPr>
-          <w:lang w:val="en-GB"/>
-        </w:rPr>
-        <w:t>-like based algorithms</w:t>
-      </w:r>
-      <w:r>
-        <w:rPr>
-          <w:lang w:val="en-GB"/>
-        </w:rPr>
-        <w:t>.</w:t>
+          <w:lang w:val="en-GB"/>
+        </w:rPr>
+        <w:t xml:space="preserve"> in large datasets. </w:t>
       </w:r>
     </w:p>
     <w:p>
@@ -19181,156 +19375,79 @@
         <w:rPr>
           <w:lang w:val="en-GB"/>
         </w:rPr>
-        <w:t xml:space="preserve">Similarly, </w:t>
+        <w:t xml:space="preserve">One of the advantages of </w:t>
+      </w:r>
+      <w:r>
+        <w:rPr>
+          <w:lang w:val="en-GB"/>
+        </w:rPr>
+        <w:t>FP-Growth</w:t>
+      </w:r>
+      <w:r>
+        <w:rPr>
+          <w:lang w:val="en-GB"/>
+        </w:rPr>
+        <w:t>, when comparing with the competitors is that it does not create huge amount of frequent itemsets and a small database of transactions.</w:t>
+      </w:r>
+      <w:r>
+        <w:rPr>
+          <w:lang w:val="en-GB"/>
+        </w:rPr>
+        <w:t xml:space="preserve"> </w:t>
+      </w:r>
+      <w:r>
+        <w:rPr>
+          <w:lang w:val="en-GB"/>
+        </w:rPr>
+        <w:t xml:space="preserve">It only needs one scan on the database, along with a minimum support threshold to scan it and discover frequent itemsets. </w:t>
+      </w:r>
+      <w:r>
+        <w:rPr>
+          <w:lang w:val="en-GB"/>
+        </w:rPr>
+        <w:t xml:space="preserve">As observed in the previous lines, </w:t>
       </w:r>
       <w:proofErr w:type="spellStart"/>
       <w:r>
         <w:rPr>
           <w:lang w:val="en-GB"/>
         </w:rPr>
-        <w:t>ECLAT</w:t>
+        <w:t>Apriori</w:t>
       </w:r>
       <w:proofErr w:type="spellEnd"/>
       <w:r>
         <w:rPr>
           <w:lang w:val="en-GB"/>
         </w:rPr>
-        <w:t xml:space="preserve"> is another studied algorithm to find frequent itemsets in databases. </w:t>
+        <w:t xml:space="preserve"> and most </w:t>
       </w:r>
       <w:proofErr w:type="spellStart"/>
       <w:r>
         <w:rPr>
           <w:lang w:val="en-GB"/>
         </w:rPr>
-        <w:t>ECLAT</w:t>
+        <w:t>Apriori</w:t>
       </w:r>
       <w:proofErr w:type="spellEnd"/>
       <w:r>
         <w:rPr>
           <w:lang w:val="en-GB"/>
         </w:rPr>
-        <w:t xml:space="preserve"> stands for Equivalence </w:t>
-      </w:r>
-      <w:proofErr w:type="spellStart"/>
-      <w:r>
-        <w:rPr>
-          <w:lang w:val="en-GB"/>
-        </w:rPr>
-        <w:t>CLass</w:t>
-      </w:r>
-      <w:proofErr w:type="spellEnd"/>
-      <w:r>
-        <w:rPr>
-          <w:lang w:val="en-GB"/>
-        </w:rPr>
-        <w:t xml:space="preserve"> Transformation</w:t>
-      </w:r>
-      <w:r>
-        <w:rPr>
-          <w:lang w:val="en-GB"/>
-        </w:rPr>
-        <w:t xml:space="preserve">. This algorithm was introduced in </w:t>
-      </w:r>
-      <w:r>
-        <w:rPr>
-          <w:lang w:val="en-GB"/>
-        </w:rPr>
-        <w:fldChar w:fldCharType="begin"/>
-      </w:r>
-      <w:r>
-        <w:rPr>
-          <w:lang w:val="en-GB"/>
-        </w:rPr>
-        <w:instrText xml:space="preserve"> ADDIN ZOTERO_ITEM CSL_CITATION {"citationID":"7vku0lbj2","properties":{"formattedCitation":"(Zaki, 2000)","plainCitation":"(Zaki, 2000)"},"citationItems":[{"id":88,"uris":["http://zotero.org/users/local/bkYEK4Eu/items/R2GTZ633"],"uri":["http://zotero.org/users/local/bkYEK4Eu/items/R2GTZ633"],"itemData":{"id":88,"type":"article-journal","title":"Scalable algorithms for association mining","container-title":"IEEE Transactions on Knowledge and Data Engineering","page":"372-390","volume":"12","issue":"3","source":"IEEE Xplore","abstract":"Association rule discovery has emerged as an important problem in knowledge discovery and data mining. The association mining task consists of identifying the frequent itemsets, and then forming conditional implication rules among them. We present efficient algorithms for the discovery of frequent itemsets which forms the compute intensive phase of the task. The algorithms utilize the structural properties of frequent itemsets to facilitate fast discovery. The items are organized into a subset lattice search space, which is decomposed into small independent chunks or sublattices, which can be solved in memory. Efficient lattice traversal techniques are presented which quickly identify all the long frequent itemsets and their subsets if required. We also present the effect of using different database layout schemes combined with the proposed decomposition and traversal techniques. We experimentally compare the new algorithms against the previous approaches, obtaining improvements of more than an order of magnitude for our test databases","DOI":"10.1109/69.846291","ISSN":"1041-4347","author":[{"family":"Zaki","given":"M.J."}],"issued":{"date-parts":[["2000",5]]}}}],"schema":"https://github.com/citation-style-language/schema/raw/master/csl-citation.json"} </w:instrText>
-      </w:r>
-      <w:r>
-        <w:rPr>
-          <w:lang w:val="en-GB"/>
-        </w:rPr>
-        <w:fldChar w:fldCharType="separate"/>
-      </w:r>
-      <w:r>
-        <w:rPr>
-          <w:rFonts w:cs="Times New Roman"/>
-          <w:lang w:val="en-GB"/>
-        </w:rPr>
-        <w:t>(</w:t>
-      </w:r>
-      <w:proofErr w:type="spellStart"/>
-      <w:r>
-        <w:rPr>
-          <w:rFonts w:cs="Times New Roman"/>
-          <w:lang w:val="en-GB"/>
-        </w:rPr>
-        <w:t>Zaki</w:t>
-      </w:r>
-      <w:proofErr w:type="spellEnd"/>
-      <w:r>
-        <w:rPr>
-          <w:rFonts w:cs="Times New Roman"/>
-          <w:lang w:val="en-GB"/>
-        </w:rPr>
-        <w:t>, 2000)</w:t>
-      </w:r>
-      <w:r>
-        <w:rPr>
-          <w:lang w:val="en-GB"/>
-        </w:rPr>
-        <w:fldChar w:fldCharType="end"/>
-      </w:r>
-      <w:r>
-        <w:rPr>
-          <w:lang w:val="en-GB"/>
-        </w:rPr>
-        <w:t xml:space="preserve"> as one that would improve the problems of </w:t>
-      </w:r>
-      <w:proofErr w:type="spellStart"/>
-      <w:r>
-        <w:rPr>
-          <w:lang w:val="en-GB"/>
-        </w:rPr>
-        <w:t>Apriori</w:t>
-      </w:r>
-      <w:proofErr w:type="spellEnd"/>
-      <w:r>
-        <w:rPr>
-          <w:lang w:val="en-GB"/>
-        </w:rPr>
-        <w:t xml:space="preserve">-based algorithms, like minimization of I/O costs reducing the number of database scans or event the reduction of the computation costs with more efficiently search procedures. </w:t>
-      </w:r>
-      <w:proofErr w:type="spellStart"/>
-      <w:r>
-        <w:rPr>
-          <w:lang w:val="en-GB"/>
-        </w:rPr>
-        <w:t>ECLAT</w:t>
-      </w:r>
-      <w:proofErr w:type="spellEnd"/>
-      <w:r>
-        <w:rPr>
-          <w:lang w:val="en-GB"/>
-        </w:rPr>
-        <w:t xml:space="preserve"> needs just a reduced number of scans in the database and no hash trees whatsoever as it </w:t>
-      </w:r>
-      <w:r>
-        <w:rPr>
-          <w:lang w:val="en-GB"/>
-        </w:rPr>
-        <w:t xml:space="preserve">generates frequent itemsets by only simple intersection operations. It can even handle support values lower than, for instance, </w:t>
-      </w:r>
-      <w:proofErr w:type="spellStart"/>
-      <w:r>
-        <w:rPr>
-          <w:lang w:val="en-GB"/>
-        </w:rPr>
-        <w:t>Apriori</w:t>
-      </w:r>
-      <w:proofErr w:type="spellEnd"/>
-      <w:r>
-        <w:rPr>
-          <w:lang w:val="en-GB"/>
-        </w:rPr>
-        <w:t xml:space="preserve"> in large datasets. </w:t>
+        <w:t xml:space="preserve"> derived algorithms are candidate set generation algorithms, on the contrary FP-Growth is not. It does not need to make such a costly operation to generate frequent </w:t>
+      </w:r>
+      <w:proofErr w:type="gramStart"/>
+      <w:r>
+        <w:rPr>
+          <w:lang w:val="en-GB"/>
+        </w:rPr>
+        <w:t>items,</w:t>
+      </w:r>
+      <w:proofErr w:type="gramEnd"/>
+      <w:r>
+        <w:rPr>
+          <w:lang w:val="en-GB"/>
+        </w:rPr>
+        <w:t xml:space="preserve"> in contrast, it uses mining operations of count accumulation (frequency count) and prefix path count adjustment. These are less costly than candidate set generation and pattern matching operations. </w:t>
       </w:r>
     </w:p>
     <w:p>
@@ -19343,53 +19460,73 @@
         <w:rPr>
           <w:lang w:val="en-GB"/>
         </w:rPr>
-        <w:t xml:space="preserve">When the knowledge discovery in databases theme arises, </w:t>
-      </w:r>
-      <w:r>
-        <w:rPr>
-          <w:lang w:val="en-GB"/>
-        </w:rPr>
-        <w:t>FP-Growth</w:t>
-      </w:r>
-      <w:r>
-        <w:rPr>
-          <w:lang w:val="en-GB"/>
-        </w:rPr>
-        <w:t xml:space="preserve"> is not the only method to find frequent patterns. </w:t>
-      </w:r>
-      <w:r>
-        <w:rPr>
-          <w:lang w:val="en-GB"/>
-        </w:rPr>
-        <w:t xml:space="preserve">There are some other approaches for </w:t>
-      </w:r>
-      <w:r>
-        <w:rPr>
-          <w:lang w:val="en-GB"/>
-        </w:rPr>
-        <w:t>its</w:t>
-      </w:r>
-      <w:r>
-        <w:rPr>
-          <w:lang w:val="en-GB"/>
-        </w:rPr>
-        <w:t xml:space="preserve"> discovery in artificial intelligence. The most </w:t>
-      </w:r>
-      <w:r>
-        <w:rPr>
-          <w:lang w:val="en-GB"/>
-        </w:rPr>
-        <w:t>comparable</w:t>
-      </w:r>
-      <w:r>
-        <w:rPr>
-          <w:lang w:val="en-GB"/>
-        </w:rPr>
-        <w:t xml:space="preserve"> to FP-Growth are </w:t>
+        <w:lastRenderedPageBreak/>
+        <w:fldChar w:fldCharType="begin"/>
+      </w:r>
+      <w:r>
+        <w:rPr>
+          <w:lang w:val="en-GB"/>
+        </w:rPr>
+        <w:instrText xml:space="preserve"> ADDIN ZOTERO_ITEM CSL_CITATION {"citationID":"gnlguepe0","properties":{"formattedCitation":"(Borgelt, 2005)","plainCitation":"(Borgelt, 2005)"},"citationItems":[{"id":17,"uris":["http://zotero.org/users/local/bkYEK4Eu/items/7PXZ42GJ"],"uri":["http://zotero.org/users/local/bkYEK4Eu/items/7PXZ42GJ"],"itemData":{"id":17,"type":"paper-conference","title":"An Implementation of the FP-growth Algorithm","container-title":"Proceedings of the 1st international workshop on open source data mining: frequent pattern mining implementations","publisher":"ACM","page":"1–5","source":"Google Scholar","URL":"http://dl.acm.org/citation.cfm?id=1133907","author":[{"family":"Borgelt","given":"Christian"}],"issued":{"date-parts":[["2005"]]},"accessed":{"date-parts":[["2014",6,15]]}}}],"schema":"https://github.com/citation-style-language/schema/raw/master/csl-citation.json"} </w:instrText>
+      </w:r>
+      <w:r>
+        <w:rPr>
+          <w:lang w:val="en-GB"/>
+        </w:rPr>
+        <w:fldChar w:fldCharType="separate"/>
+      </w:r>
+      <w:r>
+        <w:rPr>
+          <w:rFonts w:cs="Times New Roman"/>
+          <w:lang w:val="en-GB"/>
+        </w:rPr>
+        <w:t>(</w:t>
       </w:r>
       <w:proofErr w:type="spellStart"/>
       <w:r>
         <w:rPr>
+          <w:rFonts w:cs="Times New Roman"/>
+          <w:lang w:val="en-GB"/>
+        </w:rPr>
+        <w:t>Borgelt</w:t>
+      </w:r>
+      <w:proofErr w:type="spellEnd"/>
+      <w:r>
+        <w:rPr>
+          <w:rFonts w:cs="Times New Roman"/>
+          <w:lang w:val="en-GB"/>
+        </w:rPr>
+        <w:t>, 2005)</w:t>
+      </w:r>
+      <w:r>
+        <w:rPr>
+          <w:lang w:val="en-GB"/>
+        </w:rPr>
+        <w:fldChar w:fldCharType="end"/>
+      </w:r>
+      <w:r>
+        <w:rPr>
+          <w:lang w:val="en-GB"/>
+        </w:rPr>
+        <w:t xml:space="preserve"> presents an interesting study on these three algorithms, </w:t>
+      </w:r>
+      <w:proofErr w:type="spellStart"/>
+      <w:r>
+        <w:rPr>
+          <w:lang w:val="en-GB"/>
+        </w:rPr>
+        <w:t>Apriori</w:t>
+      </w:r>
+      <w:proofErr w:type="spellEnd"/>
+      <w:r>
+        <w:rPr>
+          <w:lang w:val="en-GB"/>
+        </w:rPr>
+        <w:t xml:space="preserve">, </w:t>
+      </w:r>
+      <w:proofErr w:type="spellStart"/>
+      <w:r>
+        <w:rPr>
           <w:lang w:val="en-GB"/>
         </w:rPr>
         <w:t>ECLAT</w:t>
@@ -19399,90 +19536,65 @@
         <w:rPr>
           <w:lang w:val="en-GB"/>
         </w:rPr>
+        <w:t xml:space="preserve"> and FP-Growth. It argues that the implementation of the process of frequent discovery in FP-Growth “</w:t>
+      </w:r>
+      <w:r>
+        <w:rPr>
+          <w:i/>
+          <w:lang w:val="en-GB"/>
+        </w:rPr>
+        <w:t>clearly outperforms</w:t>
+      </w:r>
+      <w:r>
+        <w:rPr>
+          <w:i/>
+          <w:lang w:val="en-GB"/>
+        </w:rPr>
+        <w:t xml:space="preserve"> </w:t>
+      </w:r>
+      <w:proofErr w:type="spellStart"/>
+      <w:r>
+        <w:rPr>
+          <w:i/>
+          <w:lang w:val="en-GB"/>
+        </w:rPr>
+        <w:t>Apriori</w:t>
+      </w:r>
+      <w:proofErr w:type="spellEnd"/>
+      <w:r>
+        <w:rPr>
+          <w:i/>
+          <w:lang w:val="en-GB"/>
+        </w:rPr>
         <w:t xml:space="preserve"> and </w:t>
       </w:r>
       <w:proofErr w:type="spellStart"/>
       <w:r>
         <w:rPr>
-          <w:lang w:val="en-GB"/>
-        </w:rPr>
-        <w:t>APRIORI</w:t>
+          <w:i/>
+          <w:lang w:val="en-GB"/>
+        </w:rPr>
+        <w:t>ECLAT</w:t>
       </w:r>
       <w:proofErr w:type="spellEnd"/>
       <w:r>
         <w:rPr>
           <w:lang w:val="en-GB"/>
         </w:rPr>
-        <w:t xml:space="preserve">. </w:t>
-      </w:r>
-    </w:p>
-    <w:p>
-      <w:pPr>
-        <w:rPr>
-          <w:lang w:val="en-GB"/>
-        </w:rPr>
-      </w:pPr>
-      <w:proofErr w:type="spellStart"/>
-      <w:r>
-        <w:rPr>
-          <w:lang w:val="en-GB"/>
-        </w:rPr>
-        <w:t>APRIORI</w:t>
-      </w:r>
-      <w:proofErr w:type="spellEnd"/>
-      <w:r>
-        <w:rPr>
-          <w:lang w:val="en-GB"/>
-        </w:rPr>
-        <w:t xml:space="preserve"> is probably the first </w:t>
-      </w:r>
-      <w:r>
-        <w:rPr>
-          <w:lang w:val="en-GB"/>
-        </w:rPr>
-        <w:t xml:space="preserve">effective </w:t>
-      </w:r>
-      <w:r>
-        <w:rPr>
-          <w:lang w:val="en-GB"/>
-        </w:rPr>
-        <w:t xml:space="preserve">process to discover frequent patterns. </w:t>
-      </w:r>
-    </w:p>
-    <w:p>
-      <w:pPr>
-        <w:rPr>
-          <w:lang w:val="en-GB"/>
-        </w:rPr>
-      </w:pPr>
-      <w:r>
-        <w:rPr>
-          <w:lang w:val="en-GB"/>
-        </w:rPr>
-        <w:t xml:space="preserve">One of the advantages of </w:t>
-      </w:r>
-      <w:r>
-        <w:rPr>
-          <w:lang w:val="en-GB"/>
-        </w:rPr>
-        <w:t>FP-Growth</w:t>
-      </w:r>
-      <w:r>
-        <w:rPr>
-          <w:lang w:val="en-GB"/>
-        </w:rPr>
-        <w:t>, when comparing with the competitors, is that it does not create huge amount of frequent itemsets and a small database of transactions.</w:t>
+        <w:t xml:space="preserve">”. Even after the previous were improved and optimized. </w:t>
       </w:r>
     </w:p>
     <w:p>
       <w:pPr>
         <w:pStyle w:val="Ttulo4"/>
         <w:rPr>
+          <w:highlight w:val="yellow"/>
           <w:lang w:val="en-GB"/>
         </w:rPr>
       </w:pPr>
       <w:r>
         <w:rPr>
+          <w:highlight w:val="yellow"/>
           <w:lang w:val="en-GB"/>
         </w:rPr>
         <w:t>FP-Growth before Association Rules</w:t>
@@ -19936,6 +20048,7 @@
         <w:rPr>
           <w:lang w:val="en-GB"/>
         </w:rPr>
+        <w:lastRenderedPageBreak/>
         <w:t>Support</w:t>
       </w:r>
     </w:p>
@@ -20102,7 +20215,6 @@
         <w:rPr>
           <w:lang w:val="en-GB"/>
         </w:rPr>
-        <w:lastRenderedPageBreak/>
         <w:t>Laplace</w:t>
       </w:r>
     </w:p>
@@ -20731,6 +20843,7 @@
           <w:b/>
           <w:lang w:val="en-GB"/>
         </w:rPr>
+        <w:lastRenderedPageBreak/>
         <w:t>Bag</w:t>
       </w:r>
       <w:r>
@@ -21182,7 +21295,23 @@
           <w:rFonts w:cs="Times New Roman"/>
           <w:lang w:val="en-GB"/>
         </w:rPr>
-        <w:t>(Lin and Pantel, 2001)</w:t>
+        <w:t xml:space="preserve">(Lin and </w:t>
+      </w:r>
+      <w:proofErr w:type="spellStart"/>
+      <w:r>
+        <w:rPr>
+          <w:rFonts w:cs="Times New Roman"/>
+          <w:lang w:val="en-GB"/>
+        </w:rPr>
+        <w:t>Pantel</w:t>
+      </w:r>
+      <w:proofErr w:type="spellEnd"/>
+      <w:r>
+        <w:rPr>
+          <w:rFonts w:cs="Times New Roman"/>
+          <w:lang w:val="en-GB"/>
+        </w:rPr>
+        <w:t>, 2001)</w:t>
       </w:r>
       <w:r>
         <w:rPr>
@@ -22455,7 +22584,6 @@
         <w:rPr>
           <w:lang w:val="en-GB"/>
         </w:rPr>
-        <w:lastRenderedPageBreak/>
         <w:t xml:space="preserve">The </w:t>
       </w:r>
       <w:proofErr w:type="spellStart"/>
@@ -22555,6 +22683,7 @@
         </w:rPr>
         <w:fldChar w:fldCharType="separate"/>
       </w:r>
+      <w:proofErr w:type="gramStart"/>
       <w:r>
         <w:rPr>
           <w:rFonts w:cs="Times New Roman"/>
@@ -22569,7 +22698,6 @@
         </w:rPr>
         <w:fldChar w:fldCharType="end"/>
       </w:r>
-      <w:proofErr w:type="gramStart"/>
       <w:r>
         <w:rPr>
           <w:lang w:val="en-GB"/>
@@ -22905,6 +23033,7 @@
         </w:rPr>
         <w:fldChar w:fldCharType="separate"/>
       </w:r>
+      <w:proofErr w:type="gramStart"/>
       <w:r>
         <w:rPr>
           <w:rFonts w:cs="Times New Roman"/>
@@ -22919,7 +23048,6 @@
         </w:rPr>
         <w:fldChar w:fldCharType="end"/>
       </w:r>
-      <w:proofErr w:type="gramStart"/>
       <w:r>
         <w:rPr>
           <w:lang w:val="en-GB"/>
@@ -23086,6 +23214,7 @@
         <w:rPr>
           <w:lang w:val="en-GB"/>
         </w:rPr>
+        <w:lastRenderedPageBreak/>
         <w:t xml:space="preserve">Even in words with similar meaning, similarity measures are important </w:t>
       </w:r>
       <w:r>
@@ -23345,7 +23474,6 @@
           <w:i/>
           <w:lang w:val="en-GB"/>
         </w:rPr>
-        <w:lastRenderedPageBreak/>
         <w:t>Architect</w:t>
       </w:r>
       <w:r>
@@ -23879,6 +24007,7 @@
         <w:rPr>
           <w:lang w:val="en-GB"/>
         </w:rPr>
+        <w:lastRenderedPageBreak/>
         <w:t xml:space="preserve">Cosine Similarity </w:t>
       </w:r>
       <w:r>
@@ -24113,6 +24242,7 @@
         </w:rPr>
         <w:fldChar w:fldCharType="separate"/>
       </w:r>
+      <w:proofErr w:type="gramStart"/>
       <w:r>
         <w:rPr>
           <w:rFonts w:cs="Times New Roman"/>
@@ -24127,7 +24257,6 @@
         </w:rPr>
         <w:fldChar w:fldCharType="end"/>
       </w:r>
-      <w:proofErr w:type="gramStart"/>
       <w:r>
         <w:rPr>
           <w:lang w:val="en-GB"/>
@@ -25331,7 +25460,6 @@
         </w:rPr>
         <w:t xml:space="preserve">Figure </w:t>
       </w:r>
-      <w:proofErr w:type="gramEnd"/>
       <w:r>
         <w:rPr>
           <w:sz w:val="20"/>
@@ -25368,7 +25496,6 @@
         </w:rPr>
         <w:fldChar w:fldCharType="end"/>
       </w:r>
-      <w:proofErr w:type="gramStart"/>
       <w:r>
         <w:rPr>
           <w:sz w:val="20"/>
@@ -25973,7 +26100,6 @@
         </w:rPr>
         <w:t xml:space="preserve">Figure </w:t>
       </w:r>
-      <w:proofErr w:type="gramEnd"/>
       <w:r>
         <w:rPr>
           <w:sz w:val="20"/>
@@ -26010,7 +26136,6 @@
         </w:rPr>
         <w:fldChar w:fldCharType="end"/>
       </w:r>
-      <w:proofErr w:type="gramStart"/>
       <w:r>
         <w:rPr>
           <w:sz w:val="20"/>
@@ -26529,7 +26654,6 @@
         </w:rPr>
         <w:t xml:space="preserve">Figure </w:t>
       </w:r>
-      <w:proofErr w:type="gramEnd"/>
       <w:r>
         <w:rPr>
           <w:sz w:val="20"/>
@@ -26566,7 +26690,6 @@
         </w:rPr>
         <w:fldChar w:fldCharType="end"/>
       </w:r>
-      <w:proofErr w:type="gramStart"/>
       <w:r>
         <w:rPr>
           <w:sz w:val="20"/>
@@ -27436,7 +27559,6 @@
         </w:rPr>
         <w:t xml:space="preserve">Figure </w:t>
       </w:r>
-      <w:proofErr w:type="gramEnd"/>
       <w:r>
         <w:rPr>
           <w:sz w:val="20"/>
@@ -27473,7 +27595,6 @@
         </w:rPr>
         <w:fldChar w:fldCharType="end"/>
       </w:r>
-      <w:proofErr w:type="gramStart"/>
       <w:r>
         <w:rPr>
           <w:sz w:val="20"/>
@@ -30340,7 +30461,6 @@
         </w:rPr>
         <w:t xml:space="preserve">Figure </w:t>
       </w:r>
-      <w:proofErr w:type="gramEnd"/>
       <w:r>
         <w:rPr>
           <w:sz w:val="20"/>
@@ -30377,7 +30497,6 @@
         </w:rPr>
         <w:fldChar w:fldCharType="end"/>
       </w:r>
-      <w:proofErr w:type="gramStart"/>
       <w:r>
         <w:rPr>
           <w:sz w:val="20"/>
@@ -31101,6 +31220,7 @@
         <w:rPr>
           <w:rFonts w:cs="Times New Roman"/>
           <w:szCs w:val="24"/>
+          <w:lang w:val="en-GB"/>
         </w:rPr>
       </w:pPr>
       <w:proofErr w:type="spellStart"/>
@@ -31147,23 +31267,34 @@
           <w:szCs w:val="24"/>
           <w:lang w:val="en-GB"/>
         </w:rPr>
-        <w:t xml:space="preserve">, R., Zhang, C. (Eds.), Advances in Knowledge Discovery and Data Mining, Lecture Notes in Computer Science. </w:t>
-      </w:r>
+        <w:t>, R., Zhang, C. (Eds.), Advances in Knowledge Discovery and Data Mining, Lecture Notes in Computer Science. Springer Berlin Heidelberg, pp. 155–160.</w:t>
+      </w:r>
+    </w:p>
+    <w:p>
+      <w:pPr>
+        <w:pStyle w:val="Bibliografia"/>
+        <w:rPr>
+          <w:rFonts w:cs="Times New Roman"/>
+          <w:szCs w:val="24"/>
+        </w:rPr>
+      </w:pPr>
       <w:proofErr w:type="spellStart"/>
       <w:r>
         <w:rPr>
           <w:rFonts w:cs="Times New Roman"/>
           <w:szCs w:val="24"/>
-        </w:rPr>
-        <w:t>Springer</w:t>
+          <w:lang w:val="en-GB"/>
+        </w:rPr>
+        <w:t>Borgelt</w:t>
       </w:r>
       <w:proofErr w:type="spellEnd"/>
       <w:r>
         <w:rPr>
           <w:rFonts w:cs="Times New Roman"/>
           <w:szCs w:val="24"/>
-        </w:rPr>
-        <w:t xml:space="preserve"> </w:t>
+          <w:lang w:val="en-GB"/>
+        </w:rPr>
+        <w:t xml:space="preserve">, C., 2005. An Implementation of the FP-growth Algorithm, in: Proceedings of the 1st International Workshop on Open Source Data Mining: Frequent Pattern Mining Implementations. </w:t>
       </w:r>
       <w:proofErr w:type="spellStart"/>
       <w:r>
@@ -31171,7 +31302,7 @@
           <w:rFonts w:cs="Times New Roman"/>
           <w:szCs w:val="24"/>
         </w:rPr>
-        <w:t>Berlin</w:t>
+        <w:t>ACM</w:t>
       </w:r>
       <w:proofErr w:type="spellEnd"/>
       <w:r>
@@ -31179,31 +31310,15 @@
           <w:rFonts w:cs="Times New Roman"/>
           <w:szCs w:val="24"/>
         </w:rPr>
-        <w:t xml:space="preserve"> </w:t>
-      </w:r>
-      <w:proofErr w:type="spellStart"/>
+        <w:t xml:space="preserve">, pp. </w:t>
+      </w:r>
+      <w:proofErr w:type="gramStart"/>
       <w:r>
         <w:rPr>
           <w:rFonts w:cs="Times New Roman"/>
           <w:szCs w:val="24"/>
         </w:rPr>
-        <w:t>Heidelberg</w:t>
-      </w:r>
-      <w:proofErr w:type="spellEnd"/>
-      <w:r>
-        <w:rPr>
-          <w:rFonts w:cs="Times New Roman"/>
-          <w:szCs w:val="24"/>
-        </w:rPr>
-        <w:t xml:space="preserve">, pp. </w:t>
-      </w:r>
-      <w:proofErr w:type="gramStart"/>
-      <w:r>
-        <w:rPr>
-          <w:rFonts w:cs="Times New Roman"/>
-          <w:szCs w:val="24"/>
-        </w:rPr>
-        <w:t>155–160.</w:t>
+        <w:t>1–5.</w:t>
       </w:r>
       <w:proofErr w:type="gramEnd"/>
     </w:p>
@@ -32454,6 +32569,7 @@
           <w:rFonts w:cs="Times New Roman"/>
           <w:szCs w:val="24"/>
         </w:rPr>
+        <w:lastRenderedPageBreak/>
         <w:t xml:space="preserve">Paiva, L., Costa, R., Figueiras, P., Lima, C., 2013. </w:t>
       </w:r>
       <w:r>
@@ -32488,7 +32604,6 @@
           <w:rFonts w:cs="Times New Roman"/>
           <w:szCs w:val="24"/>
         </w:rPr>
-        <w:lastRenderedPageBreak/>
         <w:t>Presented</w:t>
       </w:r>
       <w:proofErr w:type="spellEnd"/>
@@ -33792,7 +33907,7 @@
             <w:rPr>
               <w:noProof/>
             </w:rPr>
-            <w:t>15</w:t>
+            <w:t>16</w:t>
           </w:r>
         </w:fldSimple>
       </w:p>
@@ -36430,7 +36545,7 @@
 </file>
 
 <file path=customXml/itemProps1.xml><?xml version="1.0" encoding="utf-8"?>
-<ds:datastoreItem xmlns:ds="http://schemas.openxmlformats.org/officeDocument/2006/customXml" ds:itemID="{C3A66014-4BC4-4CC2-BFC9-F1A0104FC91C}">
+<ds:datastoreItem xmlns:ds="http://schemas.openxmlformats.org/officeDocument/2006/customXml" ds:itemID="{66A62BFB-5173-4FDC-A15F-C34A48B255EC}">
   <ds:schemaRefs>
     <ds:schemaRef ds:uri="http://schemas.openxmlformats.org/officeDocument/2006/bibliography"/>
   </ds:schemaRefs>

</xml_diff>